<commit_message>
bug fixing for several overlay issues
</commit_message>
<xml_diff>
--- a/spec/Intervention_OS_Contract.docx
+++ b/spec/Intervention_OS_Contract.docx
@@ -134,11 +134,19 @@
         </w:rPr>
         <w:t xml:space="preserve">, the intervention </w:t>
       </w:r>
-      <w:r>
-        <w:rPr>
-          <w:lang w:val="en-US"/>
-        </w:rPr>
-        <w:t>need to check whether to start it.</w:t>
+      <w:proofErr w:type="gramStart"/>
+      <w:r>
+        <w:rPr>
+          <w:lang w:val="en-US"/>
+        </w:rPr>
+        <w:t>need</w:t>
+      </w:r>
+      <w:proofErr w:type="gramEnd"/>
+      <w:r>
+        <w:rPr>
+          <w:lang w:val="en-US"/>
+        </w:rPr>
+        <w:t xml:space="preserve"> to check whether to start it.</w:t>
       </w:r>
     </w:p>
     <w:p>
@@ -148,26 +156,16 @@
           <w:numId w:val="1"/>
         </w:numPr>
         <w:rPr>
-          <w:lang w:val="en-US"/>
-        </w:rPr>
-      </w:pPr>
-      <w:r>
-        <w:rPr>
-          <w:lang w:val="en-US"/>
-        </w:rPr>
-        <w:t>t_monitored: the timer set by the user for this monitored app during the intervention flow how long the user wants to use this app</w:t>
-      </w:r>
-      <w:r>
-        <w:rPr>
-          <w:lang w:val="en-US"/>
-        </w:rPr>
-        <w:t xml:space="preserve"> (see screenshot)</w:t>
-      </w:r>
-      <w:r>
-        <w:rPr>
-          <w:lang w:val="en-US"/>
-        </w:rPr>
-        <w:t>:</w:t>
+          <w:highlight w:val="yellow"/>
+          <w:lang w:val="en-US"/>
+        </w:rPr>
+      </w:pPr>
+      <w:r>
+        <w:rPr>
+          <w:highlight w:val="yellow"/>
+          <w:lang w:val="en-US"/>
+        </w:rPr>
+        <w:t xml:space="preserve">When the intervention for a monitored app is started, need to monitor </w:t>
       </w:r>
     </w:p>
     <w:p>
@@ -177,14 +175,134 @@
           <w:numId w:val="1"/>
         </w:numPr>
         <w:rPr>
-          <w:lang w:val="en-US"/>
-        </w:rPr>
-      </w:pPr>
-      <w:r>
-        <w:rPr>
-          <w:lang w:val="en-US"/>
-        </w:rPr>
-        <w:t>when t_monitored is over and the user is still using this monitored app, the intervention should start again</w:t>
+          <w:highlight w:val="yellow"/>
+          <w:lang w:val="en-US"/>
+        </w:rPr>
+      </w:pPr>
+      <w:r>
+        <w:rPr>
+          <w:highlight w:val="yellow"/>
+          <w:lang w:val="en-US"/>
+        </w:rPr>
+        <w:t xml:space="preserve">If </w:t>
+      </w:r>
+    </w:p>
+    <w:p>
+      <w:pPr>
+        <w:numPr>
+          <w:ilvl w:val="4"/>
+          <w:numId w:val="1"/>
+        </w:numPr>
+        <w:rPr>
+          <w:highlight w:val="yellow"/>
+          <w:lang w:val="en-US"/>
+        </w:rPr>
+      </w:pPr>
+      <w:r>
+        <w:rPr>
+          <w:highlight w:val="yellow"/>
+          <w:lang w:val="en-US"/>
+        </w:rPr>
+        <w:t>when the intention timer (</w:t>
+      </w:r>
+      <w:proofErr w:type="spellStart"/>
+      <w:r>
+        <w:rPr>
+          <w:highlight w:val="yellow"/>
+          <w:lang w:val="en-US"/>
+        </w:rPr>
+        <w:t>t_</w:t>
+      </w:r>
+      <w:r>
+        <w:rPr>
+          <w:highlight w:val="yellow"/>
+          <w:lang w:val="en-US"/>
+        </w:rPr>
+        <w:t>intention</w:t>
+      </w:r>
+      <w:proofErr w:type="spellEnd"/>
+      <w:r>
+        <w:rPr>
+          <w:highlight w:val="yellow"/>
+          <w:lang w:val="en-US"/>
+        </w:rPr>
+        <w:t xml:space="preserve">) is chosen or </w:t>
+      </w:r>
+    </w:p>
+    <w:p>
+      <w:pPr>
+        <w:numPr>
+          <w:ilvl w:val="4"/>
+          <w:numId w:val="1"/>
+        </w:numPr>
+        <w:rPr>
+          <w:highlight w:val="yellow"/>
+          <w:lang w:val="en-US"/>
+        </w:rPr>
+      </w:pPr>
+      <w:r>
+        <w:rPr>
+          <w:highlight w:val="yellow"/>
+          <w:lang w:val="en-US"/>
+        </w:rPr>
+        <w:t xml:space="preserve">the “alternative activity” is started or </w:t>
+      </w:r>
+    </w:p>
+    <w:p>
+      <w:pPr>
+        <w:numPr>
+          <w:ilvl w:val="4"/>
+          <w:numId w:val="1"/>
+        </w:numPr>
+        <w:rPr>
+          <w:highlight w:val="yellow"/>
+          <w:lang w:val="en-US"/>
+        </w:rPr>
+      </w:pPr>
+      <w:r>
+        <w:rPr>
+          <w:highlight w:val="yellow"/>
+          <w:lang w:val="en-US"/>
+        </w:rPr>
+        <w:t>The “quick task” has already started and the timer is not over yet.</w:t>
+      </w:r>
+    </w:p>
+    <w:p>
+      <w:pPr>
+        <w:numPr>
+          <w:ilvl w:val="3"/>
+          <w:numId w:val="1"/>
+        </w:numPr>
+        <w:rPr>
+          <w:highlight w:val="yellow"/>
+          <w:lang w:val="en-US"/>
+        </w:rPr>
+      </w:pPr>
+      <w:r>
+        <w:rPr>
+          <w:highlight w:val="yellow"/>
+          <w:lang w:val="en-US"/>
+        </w:rPr>
+        <w:t>then: the intervention shall not be started.</w:t>
+      </w:r>
+    </w:p>
+    <w:p>
+      <w:pPr>
+        <w:numPr>
+          <w:ilvl w:val="2"/>
+          <w:numId w:val="1"/>
+        </w:numPr>
+        <w:rPr>
+          <w:highlight w:val="yellow"/>
+          <w:lang w:val="en-US"/>
+        </w:rPr>
+      </w:pPr>
+      <w:r>
+        <w:rPr>
+          <w:highlight w:val="yellow"/>
+          <w:lang w:val="en-US"/>
+        </w:rPr>
+        <w:t>Else: the intervention shall be started again</w:t>
       </w:r>
     </w:p>
     <w:p>
@@ -197,23 +315,37 @@
           <w:lang w:val="en-US"/>
         </w:rPr>
       </w:pPr>
-      <w:r>
-        <w:rPr>
-          <w:lang w:val="en-US"/>
-        </w:rPr>
-        <w:t xml:space="preserve">t_appSwitchInterval: the value from the setting “APP switch interval” under “Settings. Everytime when user close this app or switch to another app, this value will be restarted from the beginning. </w:t>
-      </w:r>
-      <w:r>
-        <w:rPr>
-          <w:lang w:val="en-US"/>
-        </w:rPr>
-        <w:t xml:space="preserve"> (see screenshot):</w:t>
-      </w:r>
-      <w:r>
-        <w:rPr>
-          <w:lang w:val="en-US"/>
-        </w:rPr>
-        <w:t xml:space="preserve"> </w:t>
+      <w:proofErr w:type="spellStart"/>
+      <w:r>
+        <w:rPr>
+          <w:lang w:val="en-US"/>
+        </w:rPr>
+        <w:t>t_</w:t>
+      </w:r>
+      <w:r>
+        <w:rPr>
+          <w:lang w:val="en-US"/>
+        </w:rPr>
+        <w:t>intention</w:t>
+      </w:r>
+      <w:proofErr w:type="spellEnd"/>
+      <w:r>
+        <w:rPr>
+          <w:lang w:val="en-US"/>
+        </w:rPr>
+        <w:t>: the timer set by the user for this monitored app during the intervention flow how long the user wants to use this app</w:t>
+      </w:r>
+      <w:r>
+        <w:rPr>
+          <w:lang w:val="en-US"/>
+        </w:rPr>
+        <w:t xml:space="preserve"> (see screenshot)</w:t>
+      </w:r>
+      <w:r>
+        <w:rPr>
+          <w:lang w:val="en-US"/>
+        </w:rPr>
+        <w:t>:</w:t>
       </w:r>
     </w:p>
     <w:p>
@@ -232,6 +364,94 @@
         </w:rPr>
         <w:t xml:space="preserve">when </w:t>
       </w:r>
+      <w:proofErr w:type="spellStart"/>
+      <w:r>
+        <w:rPr>
+          <w:lang w:val="en-US"/>
+        </w:rPr>
+        <w:t>t_</w:t>
+      </w:r>
+      <w:r>
+        <w:rPr>
+          <w:lang w:val="en-US"/>
+        </w:rPr>
+        <w:t>intention</w:t>
+      </w:r>
+      <w:proofErr w:type="spellEnd"/>
+      <w:r>
+        <w:rPr>
+          <w:lang w:val="en-US"/>
+        </w:rPr>
+        <w:t xml:space="preserve"> is over and the user is still using this monitored app, the intervention should start again</w:t>
+      </w:r>
+    </w:p>
+    <w:p>
+      <w:pPr>
+        <w:numPr>
+          <w:ilvl w:val="1"/>
+          <w:numId w:val="1"/>
+        </w:numPr>
+        <w:rPr>
+          <w:lang w:val="en-US"/>
+        </w:rPr>
+      </w:pPr>
+      <w:proofErr w:type="spellStart"/>
+      <w:r>
+        <w:rPr>
+          <w:lang w:val="en-US"/>
+        </w:rPr>
+        <w:t>t_appSwitchInterval</w:t>
+      </w:r>
+      <w:proofErr w:type="spellEnd"/>
+      <w:r>
+        <w:rPr>
+          <w:lang w:val="en-US"/>
+        </w:rPr>
+        <w:t xml:space="preserve">: the value from the setting “APP switch interval” under “Settings. </w:t>
+      </w:r>
+      <w:proofErr w:type="spellStart"/>
+      <w:r>
+        <w:rPr>
+          <w:lang w:val="en-US"/>
+        </w:rPr>
+        <w:t>Everytime</w:t>
+      </w:r>
+      <w:proofErr w:type="spellEnd"/>
+      <w:r>
+        <w:rPr>
+          <w:lang w:val="en-US"/>
+        </w:rPr>
+        <w:t xml:space="preserve"> when user close this app or switch to another app, this value will be restarted from the beginning. </w:t>
+      </w:r>
+      <w:r>
+        <w:rPr>
+          <w:lang w:val="en-US"/>
+        </w:rPr>
+        <w:t xml:space="preserve"> (see screenshot):</w:t>
+      </w:r>
+      <w:r>
+        <w:rPr>
+          <w:lang w:val="en-US"/>
+        </w:rPr>
+        <w:t xml:space="preserve"> </w:t>
+      </w:r>
+    </w:p>
+    <w:p>
+      <w:pPr>
+        <w:numPr>
+          <w:ilvl w:val="2"/>
+          <w:numId w:val="1"/>
+        </w:numPr>
+        <w:rPr>
+          <w:lang w:val="en-US"/>
+        </w:rPr>
+      </w:pPr>
+      <w:r>
+        <w:rPr>
+          <w:lang w:val="en-US"/>
+        </w:rPr>
+        <w:t xml:space="preserve">when </w:t>
+      </w:r>
       <w:r>
         <w:rPr>
           <w:lang w:val="en-US"/>
@@ -253,13 +473,41 @@
         <w:rPr>
           <w:lang w:val="en-US"/>
         </w:rPr>
-        <w:t xml:space="preserve">When t_appSwitchInterval is over, </w:t>
-      </w:r>
-      <w:r>
-        <w:rPr>
-          <w:lang w:val="en-US"/>
-        </w:rPr>
-        <w:t xml:space="preserve"> the intervention should start.</w:t>
+        <w:t xml:space="preserve">When </w:t>
+      </w:r>
+      <w:proofErr w:type="spellStart"/>
+      <w:r>
+        <w:rPr>
+          <w:lang w:val="en-US"/>
+        </w:rPr>
+        <w:t>t_appSwitchInterval</w:t>
+      </w:r>
+      <w:proofErr w:type="spellEnd"/>
+      <w:r>
+        <w:rPr>
+          <w:lang w:val="en-US"/>
+        </w:rPr>
+        <w:t xml:space="preserve"> is </w:t>
+      </w:r>
+      <w:proofErr w:type="gramStart"/>
+      <w:r>
+        <w:rPr>
+          <w:lang w:val="en-US"/>
+        </w:rPr>
+        <w:t xml:space="preserve">over, </w:t>
+      </w:r>
+      <w:r>
+        <w:rPr>
+          <w:lang w:val="en-US"/>
+        </w:rPr>
+        <w:t xml:space="preserve"> the</w:t>
+      </w:r>
+      <w:proofErr w:type="gramEnd"/>
+      <w:r>
+        <w:rPr>
+          <w:lang w:val="en-US"/>
+        </w:rPr>
+        <w:t xml:space="preserve"> intervention should start.</w:t>
       </w:r>
     </w:p>
     <w:p>
@@ -276,7 +524,21 @@
         <w:rPr>
           <w:lang w:val="en-US"/>
         </w:rPr>
-        <w:t>When t_appSwitchInterval is not over, the intervention shall not start.</w:t>
+        <w:t xml:space="preserve">When </w:t>
+      </w:r>
+      <w:proofErr w:type="spellStart"/>
+      <w:r>
+        <w:rPr>
+          <w:lang w:val="en-US"/>
+        </w:rPr>
+        <w:t>t_appSwitchInterval</w:t>
+      </w:r>
+      <w:proofErr w:type="spellEnd"/>
+      <w:r>
+        <w:rPr>
+          <w:lang w:val="en-US"/>
+        </w:rPr>
+        <w:t xml:space="preserve"> is not over, the intervention shall not start.</w:t>
       </w:r>
     </w:p>
     <w:p>
@@ -514,6 +776,7 @@
           <w14:ligatures w14:val="none"/>
         </w:rPr>
       </w:pPr>
+      <w:proofErr w:type="spellStart"/>
       <w:r>
         <w:rPr>
           <w:rFonts w:ascii="Courier New" w:eastAsia="Times New Roman" w:hAnsi="Courier New" w:cs="Courier New"/>
@@ -525,8 +788,22 @@
           <w:lang w:val="en-US"/>
           <w14:ligatures w14:val="none"/>
         </w:rPr>
-        <w:t>t_monitored</w:t>
-      </w:r>
+        <w:t>t_</w:t>
+      </w:r>
+      <w:r>
+        <w:rPr>
+          <w:rFonts w:ascii="Courier New" w:eastAsia="Times New Roman" w:hAnsi="Courier New" w:cs="Courier New"/>
+          <w:b/>
+          <w:bCs/>
+          <w:kern w:val="0"/>
+          <w:sz w:val="20"/>
+          <w:szCs w:val="20"/>
+          <w:lang w:val="en-US"/>
+          <w14:ligatures w14:val="none"/>
+        </w:rPr>
+        <w:t>intention</w:t>
+      </w:r>
+      <w:proofErr w:type="spellEnd"/>
       <w:r>
         <w:rPr>
           <w:rFonts w:ascii="Times New Roman" w:eastAsia="Times New Roman" w:hAnsi="Times New Roman" w:cs="Times New Roman"/>
@@ -594,24 +871,68 @@
           <w14:ligatures w14:val="none"/>
         </w:rPr>
       </w:pPr>
-      <w:r>
-        <w:rPr>
-          <w:rFonts w:ascii="Times New Roman" w:eastAsia="Times New Roman" w:hAnsi="Times New Roman" w:cs="Times New Roman"/>
-          <w:kern w:val="0"/>
-          <w14:ligatures w14:val="none"/>
-        </w:rPr>
-        <w:t xml:space="preserve">Stored </w:t>
-      </w:r>
-      <w:r>
-        <w:rPr>
-          <w:rFonts w:ascii="Times New Roman" w:eastAsia="Times New Roman" w:hAnsi="Times New Roman" w:cs="Times New Roman"/>
-          <w:b/>
-          <w:bCs/>
-          <w:kern w:val="0"/>
-          <w14:ligatures w14:val="none"/>
-        </w:rPr>
-        <w:t>per monitored app</w:t>
-      </w:r>
+      <w:proofErr w:type="spellStart"/>
+      <w:r>
+        <w:rPr>
+          <w:rFonts w:ascii="Times New Roman" w:eastAsia="Times New Roman" w:hAnsi="Times New Roman" w:cs="Times New Roman"/>
+          <w:kern w:val="0"/>
+          <w14:ligatures w14:val="none"/>
+        </w:rPr>
+        <w:t>Stored</w:t>
+      </w:r>
+      <w:proofErr w:type="spellEnd"/>
+      <w:r>
+        <w:rPr>
+          <w:rFonts w:ascii="Times New Roman" w:eastAsia="Times New Roman" w:hAnsi="Times New Roman" w:cs="Times New Roman"/>
+          <w:kern w:val="0"/>
+          <w14:ligatures w14:val="none"/>
+        </w:rPr>
+        <w:t xml:space="preserve"> </w:t>
+      </w:r>
+      <w:r>
+        <w:rPr>
+          <w:rFonts w:ascii="Times New Roman" w:eastAsia="Times New Roman" w:hAnsi="Times New Roman" w:cs="Times New Roman"/>
+          <w:b/>
+          <w:bCs/>
+          <w:kern w:val="0"/>
+          <w14:ligatures w14:val="none"/>
+        </w:rPr>
+        <w:t xml:space="preserve">per </w:t>
+      </w:r>
+      <w:proofErr w:type="spellStart"/>
+      <w:r>
+        <w:rPr>
+          <w:rFonts w:ascii="Times New Roman" w:eastAsia="Times New Roman" w:hAnsi="Times New Roman" w:cs="Times New Roman"/>
+          <w:b/>
+          <w:bCs/>
+          <w:kern w:val="0"/>
+          <w14:ligatures w14:val="none"/>
+        </w:rPr>
+        <w:t>monitored</w:t>
+      </w:r>
+      <w:proofErr w:type="spellEnd"/>
+      <w:r>
+        <w:rPr>
+          <w:rFonts w:ascii="Times New Roman" w:eastAsia="Times New Roman" w:hAnsi="Times New Roman" w:cs="Times New Roman"/>
+          <w:b/>
+          <w:bCs/>
+          <w:kern w:val="0"/>
+          <w14:ligatures w14:val="none"/>
+        </w:rPr>
+        <w:t xml:space="preserve"> </w:t>
+      </w:r>
+      <w:proofErr w:type="spellStart"/>
+      <w:r>
+        <w:rPr>
+          <w:rFonts w:ascii="Times New Roman" w:eastAsia="Times New Roman" w:hAnsi="Times New Roman" w:cs="Times New Roman"/>
+          <w:b/>
+          <w:bCs/>
+          <w:kern w:val="0"/>
+          <w14:ligatures w14:val="none"/>
+        </w:rPr>
+        <w:t>app</w:t>
+      </w:r>
+      <w:proofErr w:type="spellEnd"/>
     </w:p>
     <w:p>
       <w:pPr>
@@ -672,6 +993,7 @@
           <w14:ligatures w14:val="none"/>
         </w:rPr>
       </w:pPr>
+      <w:proofErr w:type="spellStart"/>
       <w:r>
         <w:rPr>
           <w:rFonts w:ascii="Courier New" w:eastAsia="Times New Roman" w:hAnsi="Courier New" w:cs="Courier New"/>
@@ -685,6 +1007,7 @@
         </w:rPr>
         <w:t>t_appSwitchInterval</w:t>
       </w:r>
+      <w:proofErr w:type="spellEnd"/>
       <w:r>
         <w:rPr>
           <w:rFonts w:ascii="Times New Roman" w:eastAsia="Times New Roman" w:hAnsi="Times New Roman" w:cs="Times New Roman"/>
@@ -752,24 +1075,68 @@
           <w14:ligatures w14:val="none"/>
         </w:rPr>
       </w:pPr>
-      <w:r>
-        <w:rPr>
-          <w:rFonts w:ascii="Times New Roman" w:eastAsia="Times New Roman" w:hAnsi="Times New Roman" w:cs="Times New Roman"/>
-          <w:kern w:val="0"/>
-          <w14:ligatures w14:val="none"/>
-        </w:rPr>
-        <w:t xml:space="preserve">Stored </w:t>
-      </w:r>
-      <w:r>
-        <w:rPr>
-          <w:rFonts w:ascii="Times New Roman" w:eastAsia="Times New Roman" w:hAnsi="Times New Roman" w:cs="Times New Roman"/>
-          <w:b/>
-          <w:bCs/>
-          <w:kern w:val="0"/>
-          <w14:ligatures w14:val="none"/>
-        </w:rPr>
-        <w:t>per monitored app</w:t>
-      </w:r>
+      <w:proofErr w:type="spellStart"/>
+      <w:r>
+        <w:rPr>
+          <w:rFonts w:ascii="Times New Roman" w:eastAsia="Times New Roman" w:hAnsi="Times New Roman" w:cs="Times New Roman"/>
+          <w:kern w:val="0"/>
+          <w14:ligatures w14:val="none"/>
+        </w:rPr>
+        <w:t>Stored</w:t>
+      </w:r>
+      <w:proofErr w:type="spellEnd"/>
+      <w:r>
+        <w:rPr>
+          <w:rFonts w:ascii="Times New Roman" w:eastAsia="Times New Roman" w:hAnsi="Times New Roman" w:cs="Times New Roman"/>
+          <w:kern w:val="0"/>
+          <w14:ligatures w14:val="none"/>
+        </w:rPr>
+        <w:t xml:space="preserve"> </w:t>
+      </w:r>
+      <w:r>
+        <w:rPr>
+          <w:rFonts w:ascii="Times New Roman" w:eastAsia="Times New Roman" w:hAnsi="Times New Roman" w:cs="Times New Roman"/>
+          <w:b/>
+          <w:bCs/>
+          <w:kern w:val="0"/>
+          <w14:ligatures w14:val="none"/>
+        </w:rPr>
+        <w:t xml:space="preserve">per </w:t>
+      </w:r>
+      <w:proofErr w:type="spellStart"/>
+      <w:r>
+        <w:rPr>
+          <w:rFonts w:ascii="Times New Roman" w:eastAsia="Times New Roman" w:hAnsi="Times New Roman" w:cs="Times New Roman"/>
+          <w:b/>
+          <w:bCs/>
+          <w:kern w:val="0"/>
+          <w14:ligatures w14:val="none"/>
+        </w:rPr>
+        <w:t>monitored</w:t>
+      </w:r>
+      <w:proofErr w:type="spellEnd"/>
+      <w:r>
+        <w:rPr>
+          <w:rFonts w:ascii="Times New Roman" w:eastAsia="Times New Roman" w:hAnsi="Times New Roman" w:cs="Times New Roman"/>
+          <w:b/>
+          <w:bCs/>
+          <w:kern w:val="0"/>
+          <w14:ligatures w14:val="none"/>
+        </w:rPr>
+        <w:t xml:space="preserve"> </w:t>
+      </w:r>
+      <w:proofErr w:type="spellStart"/>
+      <w:r>
+        <w:rPr>
+          <w:rFonts w:ascii="Times New Roman" w:eastAsia="Times New Roman" w:hAnsi="Times New Roman" w:cs="Times New Roman"/>
+          <w:b/>
+          <w:bCs/>
+          <w:kern w:val="0"/>
+          <w14:ligatures w14:val="none"/>
+        </w:rPr>
+        <w:t>app</w:t>
+      </w:r>
+      <w:proofErr w:type="spellEnd"/>
     </w:p>
     <w:p>
       <w:pPr>
@@ -1069,6 +1436,7 @@
         </w:rPr>
         <w:br/>
       </w:r>
+      <w:proofErr w:type="spellStart"/>
       <w:r>
         <w:rPr>
           <w:rFonts w:ascii="Courier New" w:eastAsia="Times New Roman" w:hAnsi="Courier New" w:cs="Courier New"/>
@@ -1080,6 +1448,7 @@
         </w:rPr>
         <w:t>t_appSwitchInterval</w:t>
       </w:r>
+      <w:proofErr w:type="spellEnd"/>
       <w:r>
         <w:rPr>
           <w:rFonts w:ascii="Times New Roman" w:eastAsia="Times New Roman" w:hAnsi="Times New Roman" w:cs="Times New Roman"/>
@@ -1131,16 +1500,62 @@
         </w:rPr>
         <w:t xml:space="preserve">A </w:t>
       </w:r>
-      <w:r>
-        <w:rPr>
-          <w:rFonts w:ascii="Times New Roman" w:eastAsia="Times New Roman" w:hAnsi="Times New Roman" w:cs="Times New Roman"/>
-          <w:b/>
-          <w:bCs/>
-          <w:kern w:val="0"/>
-          <w14:ligatures w14:val="none"/>
-        </w:rPr>
-        <w:t>new intervention MUST start</w:t>
-      </w:r>
+      <w:proofErr w:type="spellStart"/>
+      <w:r>
+        <w:rPr>
+          <w:rFonts w:ascii="Times New Roman" w:eastAsia="Times New Roman" w:hAnsi="Times New Roman" w:cs="Times New Roman"/>
+          <w:b/>
+          <w:bCs/>
+          <w:kern w:val="0"/>
+          <w14:ligatures w14:val="none"/>
+        </w:rPr>
+        <w:t>new</w:t>
+      </w:r>
+      <w:proofErr w:type="spellEnd"/>
+      <w:r>
+        <w:rPr>
+          <w:rFonts w:ascii="Times New Roman" w:eastAsia="Times New Roman" w:hAnsi="Times New Roman" w:cs="Times New Roman"/>
+          <w:b/>
+          <w:bCs/>
+          <w:kern w:val="0"/>
+          <w14:ligatures w14:val="none"/>
+        </w:rPr>
+        <w:t xml:space="preserve"> </w:t>
+      </w:r>
+      <w:proofErr w:type="spellStart"/>
+      <w:r>
+        <w:rPr>
+          <w:rFonts w:ascii="Times New Roman" w:eastAsia="Times New Roman" w:hAnsi="Times New Roman" w:cs="Times New Roman"/>
+          <w:b/>
+          <w:bCs/>
+          <w:kern w:val="0"/>
+          <w14:ligatures w14:val="none"/>
+        </w:rPr>
+        <w:t>intervention</w:t>
+      </w:r>
+      <w:proofErr w:type="spellEnd"/>
+      <w:r>
+        <w:rPr>
+          <w:rFonts w:ascii="Times New Roman" w:eastAsia="Times New Roman" w:hAnsi="Times New Roman" w:cs="Times New Roman"/>
+          <w:b/>
+          <w:bCs/>
+          <w:kern w:val="0"/>
+          <w14:ligatures w14:val="none"/>
+        </w:rPr>
+        <w:t xml:space="preserve"> MUST </w:t>
+      </w:r>
+      <w:proofErr w:type="spellStart"/>
+      <w:r>
+        <w:rPr>
+          <w:rFonts w:ascii="Times New Roman" w:eastAsia="Times New Roman" w:hAnsi="Times New Roman" w:cs="Times New Roman"/>
+          <w:b/>
+          <w:bCs/>
+          <w:kern w:val="0"/>
+          <w14:ligatures w14:val="none"/>
+        </w:rPr>
+        <w:t>start</w:t>
+      </w:r>
+      <w:proofErr w:type="spellEnd"/>
     </w:p>
     <w:p>
       <w:pPr>
@@ -1165,6 +1580,7 @@
         </w:rPr>
         <w:t xml:space="preserve">Any existing </w:t>
       </w:r>
+      <w:proofErr w:type="spellStart"/>
       <w:r>
         <w:rPr>
           <w:rFonts w:ascii="Courier New" w:eastAsia="Times New Roman" w:hAnsi="Courier New" w:cs="Courier New"/>
@@ -1174,8 +1590,9 @@
           <w:lang w:val="en-US"/>
           <w14:ligatures w14:val="none"/>
         </w:rPr>
-        <w:t>t_monitored</w:t>
-      </w:r>
+        <w:t>t_intention</w:t>
+      </w:r>
+      <w:proofErr w:type="spellEnd"/>
       <w:r>
         <w:rPr>
           <w:rFonts w:ascii="Times New Roman" w:eastAsia="Times New Roman" w:hAnsi="Times New Roman" w:cs="Times New Roman"/>
@@ -1273,6 +1690,7 @@
         </w:rPr>
         <w:br/>
       </w:r>
+      <w:proofErr w:type="spellStart"/>
       <w:r>
         <w:rPr>
           <w:rFonts w:ascii="Courier New" w:eastAsia="Times New Roman" w:hAnsi="Courier New" w:cs="Courier New"/>
@@ -1284,6 +1702,7 @@
         </w:rPr>
         <w:t>t_appSwitchInterval</w:t>
       </w:r>
+      <w:proofErr w:type="spellEnd"/>
       <w:r>
         <w:rPr>
           <w:rFonts w:ascii="Times New Roman" w:eastAsia="Times New Roman" w:hAnsi="Times New Roman" w:cs="Times New Roman"/>
@@ -1335,8 +1754,20 @@
           <w:kern w:val="0"/>
           <w14:ligatures w14:val="none"/>
         </w:rPr>
-        <w:t>NO intervention</w:t>
-      </w:r>
+        <w:t xml:space="preserve">NO </w:t>
+      </w:r>
+      <w:proofErr w:type="spellStart"/>
+      <w:r>
+        <w:rPr>
+          <w:rFonts w:ascii="Times New Roman" w:eastAsia="Times New Roman" w:hAnsi="Times New Roman" w:cs="Times New Roman"/>
+          <w:b/>
+          <w:bCs/>
+          <w:kern w:val="0"/>
+          <w14:ligatures w14:val="none"/>
+        </w:rPr>
+        <w:t>intervention</w:t>
+      </w:r>
+      <w:proofErr w:type="spellEnd"/>
     </w:p>
     <w:p>
       <w:pPr>
@@ -1361,6 +1792,7 @@
         </w:rPr>
         <w:t xml:space="preserve">Any existing </w:t>
       </w:r>
+      <w:proofErr w:type="spellStart"/>
       <w:r>
         <w:rPr>
           <w:rFonts w:ascii="Courier New" w:eastAsia="Times New Roman" w:hAnsi="Courier New" w:cs="Courier New"/>
@@ -1370,8 +1802,9 @@
           <w:lang w:val="en-US"/>
           <w14:ligatures w14:val="none"/>
         </w:rPr>
-        <w:t>t_monitored</w:t>
-      </w:r>
+        <w:t>t_intention</w:t>
+      </w:r>
+      <w:proofErr w:type="spellEnd"/>
       <w:r>
         <w:rPr>
           <w:rFonts w:ascii="Times New Roman" w:eastAsia="Times New Roman" w:hAnsi="Times New Roman" w:cs="Times New Roman"/>
@@ -1514,6 +1947,7 @@
         </w:rPr>
         <w:t xml:space="preserve">If </w:t>
       </w:r>
+      <w:proofErr w:type="spellStart"/>
       <w:r>
         <w:rPr>
           <w:rFonts w:ascii="Courier New" w:eastAsia="Times New Roman" w:hAnsi="Courier New" w:cs="Courier New"/>
@@ -1523,8 +1957,9 @@
           <w:lang w:val="en-US"/>
           <w14:ligatures w14:val="none"/>
         </w:rPr>
-        <w:t>t_monitored</w:t>
-      </w:r>
+        <w:t>t_intention</w:t>
+      </w:r>
+      <w:proofErr w:type="spellEnd"/>
       <w:r>
         <w:rPr>
           <w:rFonts w:ascii="Times New Roman" w:eastAsia="Times New Roman" w:hAnsi="Times New Roman" w:cs="Times New Roman"/>
@@ -1636,14 +2071,25 @@
           <w14:ligatures w14:val="none"/>
         </w:rPr>
       </w:pPr>
-      <w:r>
-        <w:rPr>
-          <w:rFonts w:ascii="Times New Roman" w:eastAsia="Times New Roman" w:hAnsi="Times New Roman" w:cs="Times New Roman"/>
-          <w:kern w:val="0"/>
-          <w14:ligatures w14:val="none"/>
-        </w:rPr>
-        <w:t xml:space="preserve">If </w:t>
-      </w:r>
+      <w:proofErr w:type="spellStart"/>
+      <w:r>
+        <w:rPr>
+          <w:rFonts w:ascii="Times New Roman" w:eastAsia="Times New Roman" w:hAnsi="Times New Roman" w:cs="Times New Roman"/>
+          <w:kern w:val="0"/>
+          <w14:ligatures w14:val="none"/>
+        </w:rPr>
+        <w:t>If</w:t>
+      </w:r>
+      <w:proofErr w:type="spellEnd"/>
+      <w:r>
+        <w:rPr>
+          <w:rFonts w:ascii="Times New Roman" w:eastAsia="Times New Roman" w:hAnsi="Times New Roman" w:cs="Times New Roman"/>
+          <w:kern w:val="0"/>
+          <w14:ligatures w14:val="none"/>
+        </w:rPr>
+        <w:t xml:space="preserve"> </w:t>
+      </w:r>
+      <w:proofErr w:type="spellStart"/>
       <w:r>
         <w:rPr>
           <w:rFonts w:ascii="Courier New" w:eastAsia="Times New Roman" w:hAnsi="Courier New" w:cs="Courier New"/>
@@ -1652,8 +2098,9 @@
           <w:szCs w:val="20"/>
           <w14:ligatures w14:val="none"/>
         </w:rPr>
-        <w:t>t_monitored</w:t>
-      </w:r>
+        <w:t>t_intention</w:t>
+      </w:r>
+      <w:proofErr w:type="spellEnd"/>
       <w:r>
         <w:rPr>
           <w:rFonts w:ascii="Times New Roman" w:eastAsia="Times New Roman" w:hAnsi="Times New Roman" w:cs="Times New Roman"/>
@@ -1662,6 +2109,7 @@
         </w:rPr>
         <w:t xml:space="preserve"> </w:t>
       </w:r>
+      <w:proofErr w:type="spellStart"/>
       <w:r>
         <w:rPr>
           <w:rFonts w:ascii="Times New Roman" w:eastAsia="Times New Roman" w:hAnsi="Times New Roman" w:cs="Times New Roman"/>
@@ -1672,6 +2120,7 @@
         </w:rPr>
         <w:t>expires</w:t>
       </w:r>
+      <w:proofErr w:type="spellEnd"/>
       <w:r>
         <w:rPr>
           <w:rFonts w:ascii="Times New Roman" w:eastAsia="Times New Roman" w:hAnsi="Times New Roman" w:cs="Times New Roman"/>
@@ -1856,6 +2305,7 @@
         </w:rPr>
         <w:t xml:space="preserve">does NOT invalidate </w:t>
       </w:r>
+      <w:proofErr w:type="spellStart"/>
       <w:r>
         <w:rPr>
           <w:rFonts w:ascii="Courier New" w:eastAsia="Times New Roman" w:hAnsi="Courier New" w:cs="Courier New"/>
@@ -1867,8 +2317,9 @@
           <w:lang w:val="en-US"/>
           <w14:ligatures w14:val="none"/>
         </w:rPr>
-        <w:t>t_monitored</w:t>
-      </w:r>
+        <w:t>t_intention</w:t>
+      </w:r>
+      <w:proofErr w:type="spellEnd"/>
       <w:r>
         <w:rPr>
           <w:rFonts w:ascii="Times New Roman" w:eastAsia="Times New Roman" w:hAnsi="Times New Roman" w:cs="Times New Roman"/>
@@ -1900,6 +2351,7 @@
           <w14:ligatures w14:val="none"/>
         </w:rPr>
       </w:pPr>
+      <w:proofErr w:type="spellStart"/>
       <w:r>
         <w:rPr>
           <w:rFonts w:ascii="Courier New" w:eastAsia="Times New Roman" w:hAnsi="Courier New" w:cs="Courier New"/>
@@ -1909,8 +2361,9 @@
           <w:lang w:val="en-US"/>
           <w14:ligatures w14:val="none"/>
         </w:rPr>
-        <w:t>t_monitored</w:t>
-      </w:r>
+        <w:t>t_intention</w:t>
+      </w:r>
+      <w:proofErr w:type="spellEnd"/>
       <w:r>
         <w:rPr>
           <w:rFonts w:ascii="Times New Roman" w:eastAsia="Times New Roman" w:hAnsi="Times New Roman" w:cs="Times New Roman"/>
@@ -1940,8 +2393,18 @@
           <w:kern w:val="0"/>
           <w14:ligatures w14:val="none"/>
         </w:rPr>
-        <w:t>App switches</w:t>
-      </w:r>
+        <w:t xml:space="preserve">App </w:t>
+      </w:r>
+      <w:proofErr w:type="spellStart"/>
+      <w:r>
+        <w:rPr>
+          <w:rFonts w:ascii="Times New Roman" w:eastAsia="Times New Roman" w:hAnsi="Times New Roman" w:cs="Times New Roman"/>
+          <w:kern w:val="0"/>
+          <w14:ligatures w14:val="none"/>
+        </w:rPr>
+        <w:t>switches</w:t>
+      </w:r>
+      <w:proofErr w:type="spellEnd"/>
     </w:p>
     <w:p>
       <w:pPr>
@@ -1962,8 +2425,18 @@
           <w:kern w:val="0"/>
           <w14:ligatures w14:val="none"/>
         </w:rPr>
-        <w:t>Brief exits</w:t>
-      </w:r>
+        <w:t xml:space="preserve">Brief </w:t>
+      </w:r>
+      <w:proofErr w:type="spellStart"/>
+      <w:r>
+        <w:rPr>
+          <w:rFonts w:ascii="Times New Roman" w:eastAsia="Times New Roman" w:hAnsi="Times New Roman" w:cs="Times New Roman"/>
+          <w:kern w:val="0"/>
+          <w14:ligatures w14:val="none"/>
+        </w:rPr>
+        <w:t>exits</w:t>
+      </w:r>
+      <w:proofErr w:type="spellEnd"/>
     </w:p>
     <w:p>
       <w:pPr>
@@ -1978,14 +2451,70 @@
           <w14:ligatures w14:val="none"/>
         </w:rPr>
       </w:pPr>
-      <w:r>
-        <w:rPr>
-          <w:rFonts w:ascii="Times New Roman" w:eastAsia="Times New Roman" w:hAnsi="Times New Roman" w:cs="Times New Roman"/>
-          <w:kern w:val="0"/>
-          <w14:ligatures w14:val="none"/>
-        </w:rPr>
-        <w:t>Returning to the app</w:t>
-      </w:r>
+      <w:proofErr w:type="spellStart"/>
+      <w:r>
+        <w:rPr>
+          <w:rFonts w:ascii="Times New Roman" w:eastAsia="Times New Roman" w:hAnsi="Times New Roman" w:cs="Times New Roman"/>
+          <w:kern w:val="0"/>
+          <w14:ligatures w14:val="none"/>
+        </w:rPr>
+        <w:t>Returning</w:t>
+      </w:r>
+      <w:proofErr w:type="spellEnd"/>
+      <w:r>
+        <w:rPr>
+          <w:rFonts w:ascii="Times New Roman" w:eastAsia="Times New Roman" w:hAnsi="Times New Roman" w:cs="Times New Roman"/>
+          <w:kern w:val="0"/>
+          <w14:ligatures w14:val="none"/>
+        </w:rPr>
+        <w:t xml:space="preserve"> </w:t>
+      </w:r>
+      <w:proofErr w:type="spellStart"/>
+      <w:r>
+        <w:rPr>
+          <w:rFonts w:ascii="Times New Roman" w:eastAsia="Times New Roman" w:hAnsi="Times New Roman" w:cs="Times New Roman"/>
+          <w:kern w:val="0"/>
+          <w14:ligatures w14:val="none"/>
+        </w:rPr>
+        <w:t>to</w:t>
+      </w:r>
+      <w:proofErr w:type="spellEnd"/>
+      <w:r>
+        <w:rPr>
+          <w:rFonts w:ascii="Times New Roman" w:eastAsia="Times New Roman" w:hAnsi="Times New Roman" w:cs="Times New Roman"/>
+          <w:kern w:val="0"/>
+          <w14:ligatures w14:val="none"/>
+        </w:rPr>
+        <w:t xml:space="preserve"> </w:t>
+      </w:r>
+      <w:proofErr w:type="spellStart"/>
+      <w:r>
+        <w:rPr>
+          <w:rFonts w:ascii="Times New Roman" w:eastAsia="Times New Roman" w:hAnsi="Times New Roman" w:cs="Times New Roman"/>
+          <w:kern w:val="0"/>
+          <w14:ligatures w14:val="none"/>
+        </w:rPr>
+        <w:t>the</w:t>
+      </w:r>
+      <w:proofErr w:type="spellEnd"/>
+      <w:r>
+        <w:rPr>
+          <w:rFonts w:ascii="Times New Roman" w:eastAsia="Times New Roman" w:hAnsi="Times New Roman" w:cs="Times New Roman"/>
+          <w:kern w:val="0"/>
+          <w14:ligatures w14:val="none"/>
+        </w:rPr>
+        <w:t xml:space="preserve"> </w:t>
+      </w:r>
+      <w:proofErr w:type="spellStart"/>
+      <w:r>
+        <w:rPr>
+          <w:rFonts w:ascii="Times New Roman" w:eastAsia="Times New Roman" w:hAnsi="Times New Roman" w:cs="Times New Roman"/>
+          <w:kern w:val="0"/>
+          <w14:ligatures w14:val="none"/>
+        </w:rPr>
+        <w:t>app</w:t>
+      </w:r>
+      <w:proofErr w:type="spellEnd"/>
     </w:p>
     <w:p>
       <w:pPr>
@@ -2060,6 +2589,7 @@
         <w:br/>
         <w:t xml:space="preserve">(which happens when </w:t>
       </w:r>
+      <w:proofErr w:type="spellStart"/>
       <w:r>
         <w:rPr>
           <w:rFonts w:ascii="Courier New" w:eastAsia="Times New Roman" w:hAnsi="Courier New" w:cs="Courier New"/>
@@ -2071,6 +2601,7 @@
         </w:rPr>
         <w:t>t_appSwitchInterval</w:t>
       </w:r>
+      <w:proofErr w:type="spellEnd"/>
       <w:r>
         <w:rPr>
           <w:rFonts w:ascii="Times New Roman" w:eastAsia="Times New Roman" w:hAnsi="Times New Roman" w:cs="Times New Roman"/>
@@ -2115,6 +2646,7 @@
           <w14:ligatures w14:val="none"/>
         </w:rPr>
       </w:pPr>
+      <w:proofErr w:type="spellStart"/>
       <w:r>
         <w:rPr>
           <w:rFonts w:ascii="Times New Roman" w:eastAsia="Times New Roman" w:hAnsi="Times New Roman" w:cs="Times New Roman"/>
@@ -2125,7 +2657,46 @@
           <w:szCs w:val="36"/>
           <w14:ligatures w14:val="none"/>
         </w:rPr>
-        <w:t>Precedence Summary (Non-negotiable)</w:t>
+        <w:t>Precedence</w:t>
+      </w:r>
+      <w:proofErr w:type="spellEnd"/>
+      <w:r>
+        <w:rPr>
+          <w:rFonts w:ascii="Times New Roman" w:eastAsia="Times New Roman" w:hAnsi="Times New Roman" w:cs="Times New Roman"/>
+          <w:b/>
+          <w:bCs/>
+          <w:kern w:val="0"/>
+          <w:sz w:val="36"/>
+          <w:szCs w:val="36"/>
+          <w14:ligatures w14:val="none"/>
+        </w:rPr>
+        <w:t xml:space="preserve"> Summary (Non-</w:t>
+      </w:r>
+      <w:proofErr w:type="spellStart"/>
+      <w:r>
+        <w:rPr>
+          <w:rFonts w:ascii="Times New Roman" w:eastAsia="Times New Roman" w:hAnsi="Times New Roman" w:cs="Times New Roman"/>
+          <w:b/>
+          <w:bCs/>
+          <w:kern w:val="0"/>
+          <w:sz w:val="36"/>
+          <w:szCs w:val="36"/>
+          <w14:ligatures w14:val="none"/>
+        </w:rPr>
+        <w:t>negotiable</w:t>
+      </w:r>
+      <w:proofErr w:type="spellEnd"/>
+      <w:r>
+        <w:rPr>
+          <w:rFonts w:ascii="Times New Roman" w:eastAsia="Times New Roman" w:hAnsi="Times New Roman" w:cs="Times New Roman"/>
+          <w:b/>
+          <w:bCs/>
+          <w:kern w:val="0"/>
+          <w:sz w:val="36"/>
+          <w:szCs w:val="36"/>
+          <w14:ligatures w14:val="none"/>
+        </w:rPr>
+        <w:t>)</w:t>
       </w:r>
     </w:p>
     <w:p>
@@ -2142,6 +2713,7 @@
           <w14:ligatures w14:val="none"/>
         </w:rPr>
       </w:pPr>
+      <w:proofErr w:type="spellStart"/>
       <w:r>
         <w:rPr>
           <w:rFonts w:ascii="Courier New" w:eastAsia="Times New Roman" w:hAnsi="Courier New" w:cs="Courier New"/>
@@ -2153,6 +2725,7 @@
         </w:rPr>
         <w:t>t_appSwitchInterval</w:t>
       </w:r>
+      <w:proofErr w:type="spellEnd"/>
       <w:r>
         <w:rPr>
           <w:rFonts w:ascii="Times New Roman" w:eastAsia="Times New Roman" w:hAnsi="Times New Roman" w:cs="Times New Roman"/>
@@ -2188,6 +2761,7 @@
           <w14:ligatures w14:val="none"/>
         </w:rPr>
       </w:pPr>
+      <w:proofErr w:type="spellStart"/>
       <w:r>
         <w:rPr>
           <w:rFonts w:ascii="Courier New" w:eastAsia="Times New Roman" w:hAnsi="Courier New" w:cs="Courier New"/>
@@ -2197,8 +2771,9 @@
           <w:lang w:val="en-US"/>
           <w14:ligatures w14:val="none"/>
         </w:rPr>
-        <w:t>t_monitored</w:t>
-      </w:r>
+        <w:t>t_intention</w:t>
+      </w:r>
+      <w:proofErr w:type="spellEnd"/>
       <w:r>
         <w:rPr>
           <w:rFonts w:ascii="Times New Roman" w:eastAsia="Times New Roman" w:hAnsi="Times New Roman" w:cs="Times New Roman"/>
@@ -2234,6 +2809,7 @@
           <w14:ligatures w14:val="none"/>
         </w:rPr>
       </w:pPr>
+      <w:proofErr w:type="spellStart"/>
       <w:r>
         <w:rPr>
           <w:rFonts w:ascii="Courier New" w:eastAsia="Times New Roman" w:hAnsi="Courier New" w:cs="Courier New"/>
@@ -2245,6 +2821,7 @@
         </w:rPr>
         <w:t>t_appSwitchInterval</w:t>
       </w:r>
+      <w:proofErr w:type="spellEnd"/>
       <w:r>
         <w:rPr>
           <w:rFonts w:ascii="Times New Roman" w:eastAsia="Times New Roman" w:hAnsi="Times New Roman" w:cs="Times New Roman"/>
@@ -2274,6 +2851,7 @@
         </w:rPr>
         <w:t xml:space="preserve"> </w:t>
       </w:r>
+      <w:proofErr w:type="spellStart"/>
       <w:r>
         <w:rPr>
           <w:rFonts w:ascii="Courier New" w:eastAsia="Times New Roman" w:hAnsi="Courier New" w:cs="Courier New"/>
@@ -2283,8 +2861,9 @@
           <w:lang w:val="en-US"/>
           <w14:ligatures w14:val="none"/>
         </w:rPr>
-        <w:t>t_monitored</w:t>
-      </w:r>
+        <w:t>t_intention</w:t>
+      </w:r>
+      <w:proofErr w:type="spellEnd"/>
       <w:r>
         <w:rPr>
           <w:rFonts w:ascii="Times New Roman" w:eastAsia="Times New Roman" w:hAnsi="Times New Roman" w:cs="Times New Roman"/>
@@ -2387,8 +2966,64 @@
           <w:kern w:val="0"/>
           <w14:ligatures w14:val="none"/>
         </w:rPr>
-        <w:t>Intention survives short breaks</w:t>
-      </w:r>
+        <w:t xml:space="preserve">Intention </w:t>
+      </w:r>
+      <w:proofErr w:type="spellStart"/>
+      <w:r>
+        <w:rPr>
+          <w:rFonts w:ascii="Times New Roman" w:eastAsia="Times New Roman" w:hAnsi="Times New Roman" w:cs="Times New Roman"/>
+          <w:b/>
+          <w:bCs/>
+          <w:kern w:val="0"/>
+          <w14:ligatures w14:val="none"/>
+        </w:rPr>
+        <w:t>survives</w:t>
+      </w:r>
+      <w:proofErr w:type="spellEnd"/>
+      <w:r>
+        <w:rPr>
+          <w:rFonts w:ascii="Times New Roman" w:eastAsia="Times New Roman" w:hAnsi="Times New Roman" w:cs="Times New Roman"/>
+          <w:b/>
+          <w:bCs/>
+          <w:kern w:val="0"/>
+          <w14:ligatures w14:val="none"/>
+        </w:rPr>
+        <w:t xml:space="preserve"> </w:t>
+      </w:r>
+      <w:proofErr w:type="spellStart"/>
+      <w:r>
+        <w:rPr>
+          <w:rFonts w:ascii="Times New Roman" w:eastAsia="Times New Roman" w:hAnsi="Times New Roman" w:cs="Times New Roman"/>
+          <w:b/>
+          <w:bCs/>
+          <w:kern w:val="0"/>
+          <w14:ligatures w14:val="none"/>
+        </w:rPr>
+        <w:t>short</w:t>
+      </w:r>
+      <w:proofErr w:type="spellEnd"/>
+      <w:r>
+        <w:rPr>
+          <w:rFonts w:ascii="Times New Roman" w:eastAsia="Times New Roman" w:hAnsi="Times New Roman" w:cs="Times New Roman"/>
+          <w:b/>
+          <w:bCs/>
+          <w:kern w:val="0"/>
+          <w14:ligatures w14:val="none"/>
+        </w:rPr>
+        <w:t xml:space="preserve"> </w:t>
+      </w:r>
+      <w:proofErr w:type="spellStart"/>
+      <w:r>
+        <w:rPr>
+          <w:rFonts w:ascii="Times New Roman" w:eastAsia="Times New Roman" w:hAnsi="Times New Roman" w:cs="Times New Roman"/>
+          <w:b/>
+          <w:bCs/>
+          <w:kern w:val="0"/>
+          <w14:ligatures w14:val="none"/>
+        </w:rPr>
+        <w:t>breaks</w:t>
+      </w:r>
+      <w:proofErr w:type="spellEnd"/>
     </w:p>
     <w:p>
       <w:pPr>
@@ -2463,8 +3098,64 @@
           <w:kern w:val="0"/>
           <w14:ligatures w14:val="none"/>
         </w:rPr>
-        <w:t>Nothing is punished automatically</w:t>
-      </w:r>
+        <w:t xml:space="preserve">Nothing </w:t>
+      </w:r>
+      <w:proofErr w:type="spellStart"/>
+      <w:r>
+        <w:rPr>
+          <w:rFonts w:ascii="Times New Roman" w:eastAsia="Times New Roman" w:hAnsi="Times New Roman" w:cs="Times New Roman"/>
+          <w:b/>
+          <w:bCs/>
+          <w:kern w:val="0"/>
+          <w14:ligatures w14:val="none"/>
+        </w:rPr>
+        <w:t>is</w:t>
+      </w:r>
+      <w:proofErr w:type="spellEnd"/>
+      <w:r>
+        <w:rPr>
+          <w:rFonts w:ascii="Times New Roman" w:eastAsia="Times New Roman" w:hAnsi="Times New Roman" w:cs="Times New Roman"/>
+          <w:b/>
+          <w:bCs/>
+          <w:kern w:val="0"/>
+          <w14:ligatures w14:val="none"/>
+        </w:rPr>
+        <w:t xml:space="preserve"> </w:t>
+      </w:r>
+      <w:proofErr w:type="spellStart"/>
+      <w:r>
+        <w:rPr>
+          <w:rFonts w:ascii="Times New Roman" w:eastAsia="Times New Roman" w:hAnsi="Times New Roman" w:cs="Times New Roman"/>
+          <w:b/>
+          <w:bCs/>
+          <w:kern w:val="0"/>
+          <w14:ligatures w14:val="none"/>
+        </w:rPr>
+        <w:t>punished</w:t>
+      </w:r>
+      <w:proofErr w:type="spellEnd"/>
+      <w:r>
+        <w:rPr>
+          <w:rFonts w:ascii="Times New Roman" w:eastAsia="Times New Roman" w:hAnsi="Times New Roman" w:cs="Times New Roman"/>
+          <w:b/>
+          <w:bCs/>
+          <w:kern w:val="0"/>
+          <w14:ligatures w14:val="none"/>
+        </w:rPr>
+        <w:t xml:space="preserve"> </w:t>
+      </w:r>
+      <w:proofErr w:type="spellStart"/>
+      <w:r>
+        <w:rPr>
+          <w:rFonts w:ascii="Times New Roman" w:eastAsia="Times New Roman" w:hAnsi="Times New Roman" w:cs="Times New Roman"/>
+          <w:b/>
+          <w:bCs/>
+          <w:kern w:val="0"/>
+          <w14:ligatures w14:val="none"/>
+        </w:rPr>
+        <w:t>automatically</w:t>
+      </w:r>
+      <w:proofErr w:type="spellEnd"/>
     </w:p>
     <w:p>
       <w:pPr>
@@ -2543,8 +3234,21 @@
         </w:numPr>
       </w:pPr>
       <w:r>
-        <w:t>App session ends</w:t>
-      </w:r>
+        <w:t xml:space="preserve">App </w:t>
+      </w:r>
+      <w:proofErr w:type="spellStart"/>
+      <w:r>
+        <w:t>session</w:t>
+      </w:r>
+      <w:proofErr w:type="spellEnd"/>
+      <w:r>
+        <w:t xml:space="preserve"> </w:t>
+      </w:r>
+      <w:proofErr w:type="spellStart"/>
+      <w:r>
+        <w:t>ends</w:t>
+      </w:r>
+      <w:proofErr w:type="spellEnd"/>
     </w:p>
     <w:p>
       <w:pPr>
@@ -2554,7 +3258,31 @@
         </w:numPr>
       </w:pPr>
       <w:r>
-        <w:t>User returns to home screen</w:t>
+        <w:t xml:space="preserve">User </w:t>
+      </w:r>
+      <w:proofErr w:type="spellStart"/>
+      <w:r>
+        <w:t>returns</w:t>
+      </w:r>
+      <w:proofErr w:type="spellEnd"/>
+      <w:r>
+        <w:t xml:space="preserve"> </w:t>
+      </w:r>
+      <w:proofErr w:type="spellStart"/>
+      <w:r>
+        <w:t>to</w:t>
+      </w:r>
+      <w:proofErr w:type="spellEnd"/>
+      <w:r>
+        <w:t xml:space="preserve"> </w:t>
+      </w:r>
+      <w:proofErr w:type="spellStart"/>
+      <w:r>
+        <w:t>home</w:t>
+      </w:r>
+      <w:proofErr w:type="spellEnd"/>
+      <w:r>
+        <w:t xml:space="preserve"> screen</w:t>
       </w:r>
     </w:p>
     <w:p>
@@ -2599,8 +3327,37 @@
         </w:numPr>
       </w:pPr>
       <w:r>
-        <w:t>User returns to monitored app</w:t>
-      </w:r>
+        <w:t xml:space="preserve">User </w:t>
+      </w:r>
+      <w:proofErr w:type="spellStart"/>
+      <w:r>
+        <w:t>returns</w:t>
+      </w:r>
+      <w:proofErr w:type="spellEnd"/>
+      <w:r>
+        <w:t xml:space="preserve"> </w:t>
+      </w:r>
+      <w:proofErr w:type="spellStart"/>
+      <w:r>
+        <w:t>to</w:t>
+      </w:r>
+      <w:proofErr w:type="spellEnd"/>
+      <w:r>
+        <w:t xml:space="preserve"> </w:t>
+      </w:r>
+      <w:proofErr w:type="spellStart"/>
+      <w:r>
+        <w:t>monitored</w:t>
+      </w:r>
+      <w:proofErr w:type="spellEnd"/>
+      <w:r>
+        <w:t xml:space="preserve"> </w:t>
+      </w:r>
+      <w:proofErr w:type="spellStart"/>
+      <w:r>
+        <w:t>app</w:t>
+      </w:r>
+      <w:proofErr w:type="spellEnd"/>
     </w:p>
     <w:p>
       <w:pPr>
@@ -2610,7 +3367,31 @@
         </w:numPr>
       </w:pPr>
       <w:r>
-        <w:t>App use allowed until:</w:t>
+        <w:t xml:space="preserve">App </w:t>
+      </w:r>
+      <w:proofErr w:type="spellStart"/>
+      <w:r>
+        <w:t>use</w:t>
+      </w:r>
+      <w:proofErr w:type="spellEnd"/>
+      <w:r>
+        <w:t xml:space="preserve"> </w:t>
+      </w:r>
+      <w:proofErr w:type="spellStart"/>
+      <w:r>
+        <w:t>allowed</w:t>
+      </w:r>
+      <w:proofErr w:type="spellEnd"/>
+      <w:r>
+        <w:t xml:space="preserve"> </w:t>
+      </w:r>
+      <w:proofErr w:type="spellStart"/>
+      <w:r>
+        <w:t>until</w:t>
+      </w:r>
+      <w:proofErr w:type="spellEnd"/>
+      <w:r>
+        <w:t>:</w:t>
       </w:r>
     </w:p>
     <w:p>
@@ -2620,9 +3401,27 @@
           <w:numId w:val="12"/>
         </w:numPr>
       </w:pPr>
-      <w:r>
-        <w:t>timer expires, or</w:t>
-      </w:r>
+      <w:proofErr w:type="spellStart"/>
+      <w:r>
+        <w:t>timer</w:t>
+      </w:r>
+      <w:proofErr w:type="spellEnd"/>
+      <w:r>
+        <w:t xml:space="preserve"> </w:t>
+      </w:r>
+      <w:proofErr w:type="spellStart"/>
+      <w:r>
+        <w:t>expires</w:t>
+      </w:r>
+      <w:proofErr w:type="spellEnd"/>
+      <w:r>
+        <w:t xml:space="preserve">, </w:t>
+      </w:r>
+      <w:proofErr w:type="spellStart"/>
+      <w:r>
+        <w:t>or</w:t>
+      </w:r>
+      <w:proofErr w:type="spellEnd"/>
     </w:p>
     <w:p>
       <w:pPr>
@@ -2631,9 +3430,27 @@
           <w:numId w:val="12"/>
         </w:numPr>
       </w:pPr>
-      <w:r>
-        <w:t>app is left</w:t>
-      </w:r>
+      <w:proofErr w:type="spellStart"/>
+      <w:r>
+        <w:t>app</w:t>
+      </w:r>
+      <w:proofErr w:type="spellEnd"/>
+      <w:r>
+        <w:t xml:space="preserve"> </w:t>
+      </w:r>
+      <w:proofErr w:type="spellStart"/>
+      <w:r>
+        <w:t>is</w:t>
+      </w:r>
+      <w:proofErr w:type="spellEnd"/>
+      <w:r>
+        <w:t xml:space="preserve"> </w:t>
+      </w:r>
+      <w:proofErr w:type="spellStart"/>
+      <w:r>
+        <w:t>left</w:t>
+      </w:r>
+      <w:proofErr w:type="spellEnd"/>
     </w:p>
     <w:p>
       <w:pPr>
@@ -2694,8 +3511,37 @@
         </w:numPr>
       </w:pPr>
       <w:r>
-        <w:t>After expiry → intervention starts again</w:t>
-      </w:r>
+        <w:t xml:space="preserve">After </w:t>
+      </w:r>
+      <w:proofErr w:type="spellStart"/>
+      <w:r>
+        <w:t>expiry</w:t>
+      </w:r>
+      <w:proofErr w:type="spellEnd"/>
+      <w:r>
+        <w:t xml:space="preserve"> → </w:t>
+      </w:r>
+      <w:proofErr w:type="spellStart"/>
+      <w:r>
+        <w:t>intervention</w:t>
+      </w:r>
+      <w:proofErr w:type="spellEnd"/>
+      <w:r>
+        <w:t xml:space="preserve"> </w:t>
+      </w:r>
+      <w:proofErr w:type="spellStart"/>
+      <w:r>
+        <w:t>starts</w:t>
+      </w:r>
+      <w:proofErr w:type="spellEnd"/>
+      <w:r>
+        <w:t xml:space="preserve"> </w:t>
+      </w:r>
+      <w:proofErr w:type="spellStart"/>
+      <w:r>
+        <w:t>again</w:t>
+      </w:r>
+      <w:proofErr w:type="spellEnd"/>
     </w:p>
     <w:p>
       <w:r>
@@ -2721,6 +3567,56 @@
 </w:document>
 </file>
 
+<file path=word/endnotes.xml><?xml version="1.0" encoding="utf-8"?>
+<w:endnotes xmlns:wpc="http://schemas.microsoft.com/office/word/2010/wordprocessingCanvas" xmlns:cx="http://schemas.microsoft.com/office/drawing/2014/chartex" xmlns:cx1="http://schemas.microsoft.com/office/drawing/2015/9/8/chartex" xmlns:cx2="http://schemas.microsoft.com/office/drawing/2015/10/21/chartex" xmlns:cx3="http://schemas.microsoft.com/office/drawing/2016/5/9/chartex" xmlns:cx4="http://schemas.microsoft.com/office/drawing/2016/5/10/chartex" xmlns:cx5="http://schemas.microsoft.com/office/drawing/2016/5/11/chartex" xmlns:cx6="http://schemas.microsoft.com/office/drawing/2016/5/12/chartex" xmlns:cx7="http://schemas.microsoft.com/office/drawing/2016/5/13/chartex" xmlns:cx8="http://schemas.microsoft.com/office/drawing/2016/5/14/chartex" xmlns:mc="http://schemas.openxmlformats.org/markup-compatibility/2006" xmlns:aink="http://schemas.microsoft.com/office/drawing/2016/ink" xmlns:am3d="http://schemas.microsoft.com/office/drawing/2017/model3d" xmlns:o="urn:schemas-microsoft-com:office:office" xmlns:oel="http://schemas.microsoft.com/office/2019/extlst" xmlns:r="http://schemas.openxmlformats.org/officeDocument/2006/relationships" xmlns:m="http://schemas.openxmlformats.org/officeDocument/2006/math" xmlns:v="urn:schemas-microsoft-com:vml" xmlns:wp14="http://schemas.microsoft.com/office/word/2010/wordprocessingDrawing" xmlns:wp="http://schemas.openxmlformats.org/drawingml/2006/wordprocessingDrawing" xmlns:w10="urn:schemas-microsoft-com:office:word" xmlns:w="http://schemas.openxmlformats.org/wordprocessingml/2006/main" xmlns:w14="http://schemas.microsoft.com/office/word/2010/wordml" xmlns:w15="http://schemas.microsoft.com/office/word/2012/wordml" xmlns:w16cex="http://schemas.microsoft.com/office/word/2018/wordml/cex" xmlns:w16cid="http://schemas.microsoft.com/office/word/2016/wordml/cid" xmlns:w16="http://schemas.microsoft.com/office/word/2018/wordml" xmlns:w16du="http://schemas.microsoft.com/office/word/2023/wordml/word16du" xmlns:w16sdtdh="http://schemas.microsoft.com/office/word/2020/wordml/sdtdatahash" xmlns:w16sdtfl="http://schemas.microsoft.com/office/word/2024/wordml/sdtformatlock" xmlns:w16se="http://schemas.microsoft.com/office/word/2015/wordml/symex" xmlns:wpg="http://schemas.microsoft.com/office/word/2010/wordprocessingGroup" xmlns:wpi="http://schemas.microsoft.com/office/word/2010/wordprocessingInk" xmlns:wne="http://schemas.microsoft.com/office/word/2006/wordml" xmlns:wps="http://schemas.microsoft.com/office/word/2010/wordprocessingShape" mc:Ignorable="w14 w15 w16se w16cid w16 w16cex w16sdtdh w16sdtfl w16du wp14">
+  <w:endnote w:type="separator" w:id="-1">
+    <w:p>
+      <w:pPr>
+        <w:spacing w:after="0" w:line="240" w:lineRule="auto"/>
+      </w:pPr>
+      <w:r>
+        <w:separator/>
+      </w:r>
+    </w:p>
+  </w:endnote>
+  <w:endnote w:type="continuationSeparator" w:id="0">
+    <w:p>
+      <w:pPr>
+        <w:spacing w:after="0" w:line="240" w:lineRule="auto"/>
+      </w:pPr>
+      <w:r>
+        <w:continuationSeparator/>
+      </w:r>
+    </w:p>
+  </w:endnote>
+</w:endnotes>
+</file>
+
+<file path=word/footnotes.xml><?xml version="1.0" encoding="utf-8"?>
+<w:footnotes xmlns:wpc="http://schemas.microsoft.com/office/word/2010/wordprocessingCanvas" xmlns:cx="http://schemas.microsoft.com/office/drawing/2014/chartex" xmlns:cx1="http://schemas.microsoft.com/office/drawing/2015/9/8/chartex" xmlns:cx2="http://schemas.microsoft.com/office/drawing/2015/10/21/chartex" xmlns:cx3="http://schemas.microsoft.com/office/drawing/2016/5/9/chartex" xmlns:cx4="http://schemas.microsoft.com/office/drawing/2016/5/10/chartex" xmlns:cx5="http://schemas.microsoft.com/office/drawing/2016/5/11/chartex" xmlns:cx6="http://schemas.microsoft.com/office/drawing/2016/5/12/chartex" xmlns:cx7="http://schemas.microsoft.com/office/drawing/2016/5/13/chartex" xmlns:cx8="http://schemas.microsoft.com/office/drawing/2016/5/14/chartex" xmlns:mc="http://schemas.openxmlformats.org/markup-compatibility/2006" xmlns:aink="http://schemas.microsoft.com/office/drawing/2016/ink" xmlns:am3d="http://schemas.microsoft.com/office/drawing/2017/model3d" xmlns:o="urn:schemas-microsoft-com:office:office" xmlns:oel="http://schemas.microsoft.com/office/2019/extlst" xmlns:r="http://schemas.openxmlformats.org/officeDocument/2006/relationships" xmlns:m="http://schemas.openxmlformats.org/officeDocument/2006/math" xmlns:v="urn:schemas-microsoft-com:vml" xmlns:wp14="http://schemas.microsoft.com/office/word/2010/wordprocessingDrawing" xmlns:wp="http://schemas.openxmlformats.org/drawingml/2006/wordprocessingDrawing" xmlns:w10="urn:schemas-microsoft-com:office:word" xmlns:w="http://schemas.openxmlformats.org/wordprocessingml/2006/main" xmlns:w14="http://schemas.microsoft.com/office/word/2010/wordml" xmlns:w15="http://schemas.microsoft.com/office/word/2012/wordml" xmlns:w16cex="http://schemas.microsoft.com/office/word/2018/wordml/cex" xmlns:w16cid="http://schemas.microsoft.com/office/word/2016/wordml/cid" xmlns:w16="http://schemas.microsoft.com/office/word/2018/wordml" xmlns:w16du="http://schemas.microsoft.com/office/word/2023/wordml/word16du" xmlns:w16sdtdh="http://schemas.microsoft.com/office/word/2020/wordml/sdtdatahash" xmlns:w16sdtfl="http://schemas.microsoft.com/office/word/2024/wordml/sdtformatlock" xmlns:w16se="http://schemas.microsoft.com/office/word/2015/wordml/symex" xmlns:wpg="http://schemas.microsoft.com/office/word/2010/wordprocessingGroup" xmlns:wpi="http://schemas.microsoft.com/office/word/2010/wordprocessingInk" xmlns:wne="http://schemas.microsoft.com/office/word/2006/wordml" xmlns:wps="http://schemas.microsoft.com/office/word/2010/wordprocessingShape" mc:Ignorable="w14 w15 w16se w16cid w16 w16cex w16sdtdh w16sdtfl w16du wp14">
+  <w:footnote w:type="separator" w:id="-1">
+    <w:p>
+      <w:pPr>
+        <w:spacing w:after="0" w:line="240" w:lineRule="auto"/>
+      </w:pPr>
+      <w:r>
+        <w:separator/>
+      </w:r>
+    </w:p>
+  </w:footnote>
+  <w:footnote w:type="continuationSeparator" w:id="0">
+    <w:p>
+      <w:pPr>
+        <w:spacing w:after="0" w:line="240" w:lineRule="auto"/>
+      </w:pPr>
+      <w:r>
+        <w:continuationSeparator/>
+      </w:r>
+    </w:p>
+  </w:footnote>
+</w:footnotes>
+</file>
+
 <file path=word/numbering.xml><?xml version="1.0" encoding="utf-8"?>
 <w:numbering xmlns:wpc="http://schemas.microsoft.com/office/word/2010/wordprocessingCanvas" xmlns:cx="http://schemas.microsoft.com/office/drawing/2014/chartex" xmlns:cx1="http://schemas.microsoft.com/office/drawing/2015/9/8/chartex" xmlns:cx2="http://schemas.microsoft.com/office/drawing/2015/10/21/chartex" xmlns:cx3="http://schemas.microsoft.com/office/drawing/2016/5/9/chartex" xmlns:cx4="http://schemas.microsoft.com/office/drawing/2016/5/10/chartex" xmlns:cx5="http://schemas.microsoft.com/office/drawing/2016/5/11/chartex" xmlns:cx6="http://schemas.microsoft.com/office/drawing/2016/5/12/chartex" xmlns:cx7="http://schemas.microsoft.com/office/drawing/2016/5/13/chartex" xmlns:cx8="http://schemas.microsoft.com/office/drawing/2016/5/14/chartex" xmlns:mc="http://schemas.openxmlformats.org/markup-compatibility/2006" xmlns:aink="http://schemas.microsoft.com/office/drawing/2016/ink" xmlns:am3d="http://schemas.microsoft.com/office/drawing/2017/model3d" xmlns:o="urn:schemas-microsoft-com:office:office" xmlns:oel="http://schemas.microsoft.com/office/2019/extlst" xmlns:r="http://schemas.openxmlformats.org/officeDocument/2006/relationships" xmlns:m="http://schemas.openxmlformats.org/officeDocument/2006/math" xmlns:v="urn:schemas-microsoft-com:vml" xmlns:wp14="http://schemas.microsoft.com/office/word/2010/wordprocessingDrawing" xmlns:wp="http://schemas.openxmlformats.org/drawingml/2006/wordprocessingDrawing" xmlns:w10="urn:schemas-microsoft-com:office:word" xmlns:w="http://schemas.openxmlformats.org/wordprocessingml/2006/main" xmlns:w14="http://schemas.microsoft.com/office/word/2010/wordml" xmlns:w15="http://schemas.microsoft.com/office/word/2012/wordml" xmlns:w16cex="http://schemas.microsoft.com/office/word/2018/wordml/cex" xmlns:w16cid="http://schemas.microsoft.com/office/word/2016/wordml/cid" xmlns:w16="http://schemas.microsoft.com/office/word/2018/wordml" xmlns:w16du="http://schemas.microsoft.com/office/word/2023/wordml/word16du" xmlns:w16sdtdh="http://schemas.microsoft.com/office/word/2020/wordml/sdtdatahash" xmlns:w16sdtfl="http://schemas.microsoft.com/office/word/2024/wordml/sdtformatlock" xmlns:w16se="http://schemas.microsoft.com/office/word/2015/wordml/symex" xmlns:wpg="http://schemas.microsoft.com/office/word/2010/wordprocessingGroup" xmlns:wpi="http://schemas.microsoft.com/office/word/2010/wordprocessingInk" xmlns:wne="http://schemas.microsoft.com/office/word/2006/wordml" xmlns:wps="http://schemas.microsoft.com/office/word/2010/wordprocessingShape" mc:Ignorable="w14 w15 w16se w16cid w16 w16cex w16sdtdh w16sdtfl w16du wp14">
   <w:abstractNum w:abstractNumId="0" w15:restartNumberingAfterBreak="0">
@@ -3798,7 +4694,7 @@
         <w:sz w:val="20"/>
       </w:rPr>
     </w:lvl>
-    <w:lvl w:ilvl="4" w:tentative="1">
+    <w:lvl w:ilvl="4">
       <w:start w:val="1"/>
       <w:numFmt w:val="bullet"/>
       <w:lvlText w:val=""/>
@@ -8167,6 +9063,50 @@
       <w:spacing w:val="5"/>
     </w:rPr>
   </w:style>
+  <w:style w:type="paragraph" w:styleId="Kopfzeile">
+    <w:name w:val="header"/>
+    <w:basedOn w:val="Standard"/>
+    <w:link w:val="KopfzeileZchn"/>
+    <w:uiPriority w:val="99"/>
+    <w:unhideWhenUsed/>
+    <w:rsid w:val="0019126C"/>
+    <w:pPr>
+      <w:tabs>
+        <w:tab w:val="center" w:pos="4536"/>
+        <w:tab w:val="right" w:pos="9072"/>
+      </w:tabs>
+      <w:spacing w:after="0" w:line="240" w:lineRule="auto"/>
+    </w:pPr>
+  </w:style>
+  <w:style w:type="character" w:customStyle="1" w:styleId="KopfzeileZchn">
+    <w:name w:val="Kopfzeile Zchn"/>
+    <w:basedOn w:val="Absatz-Standardschriftart"/>
+    <w:link w:val="Kopfzeile"/>
+    <w:uiPriority w:val="99"/>
+    <w:rsid w:val="0019126C"/>
+  </w:style>
+  <w:style w:type="paragraph" w:styleId="Fuzeile">
+    <w:name w:val="footer"/>
+    <w:basedOn w:val="Standard"/>
+    <w:link w:val="FuzeileZchn"/>
+    <w:uiPriority w:val="99"/>
+    <w:unhideWhenUsed/>
+    <w:rsid w:val="0019126C"/>
+    <w:pPr>
+      <w:tabs>
+        <w:tab w:val="center" w:pos="4536"/>
+        <w:tab w:val="right" w:pos="9072"/>
+      </w:tabs>
+      <w:spacing w:after="0" w:line="240" w:lineRule="auto"/>
+    </w:pPr>
+  </w:style>
+  <w:style w:type="character" w:customStyle="1" w:styleId="FuzeileZchn">
+    <w:name w:val="Fußzeile Zchn"/>
+    <w:basedOn w:val="Absatz-Standardschriftart"/>
+    <w:link w:val="Fuzeile"/>
+    <w:uiPriority w:val="99"/>
+    <w:rsid w:val="0019126C"/>
+  </w:style>
 </w:styles>
 </file>
 

</xml_diff>

<commit_message>
add a 20s option for between app switching
</commit_message>
<xml_diff>
--- a/spec/Intervention_OS_Contract.docx
+++ b/spec/Intervention_OS_Contract.docx
@@ -369,6 +369,53 @@
     <w:p>
       <w:pPr>
         <w:numPr>
+          <w:ilvl w:val="2"/>
+          <w:numId w:val="1"/>
+        </w:numPr>
+        <w:rPr>
+          <w:b/>
+          <w:bCs/>
+          <w:lang w:val="en-US"/>
+        </w:rPr>
+      </w:pPr>
+      <w:r>
+        <w:rPr>
+          <w:b/>
+          <w:bCs/>
+          <w:lang w:val="en-US"/>
+        </w:rPr>
+        <w:t xml:space="preserve">Evey time </w:t>
+      </w:r>
+      <w:r>
+        <w:rPr>
+          <w:b/>
+          <w:bCs/>
+          <w:lang w:val="en-US"/>
+        </w:rPr>
+        <w:t xml:space="preserve">the intervention flow starts or restarts, the </w:t>
+      </w:r>
+      <w:proofErr w:type="spellStart"/>
+      <w:r>
+        <w:rPr>
+          <w:b/>
+          <w:bCs/>
+          <w:lang w:val="en-US"/>
+        </w:rPr>
+        <w:t>t_intention</w:t>
+      </w:r>
+      <w:proofErr w:type="spellEnd"/>
+      <w:r>
+        <w:rPr>
+          <w:b/>
+          <w:bCs/>
+          <w:lang w:val="en-US"/>
+        </w:rPr>
+        <w:t xml:space="preserve"> for this app shall be deleted.</w:t>
+      </w:r>
+    </w:p>
+    <w:p>
+      <w:pPr>
+        <w:numPr>
           <w:ilvl w:val="1"/>
           <w:numId w:val="1"/>
         </w:numPr>
@@ -447,11 +494,15 @@
           <w:numId w:val="1"/>
         </w:numPr>
         <w:rPr>
-          <w:lang w:val="en-US"/>
-        </w:rPr>
-      </w:pPr>
-      <w:r>
-        <w:rPr>
+          <w:b/>
+          <w:bCs/>
+          <w:lang w:val="en-US"/>
+        </w:rPr>
+      </w:pPr>
+      <w:r>
+        <w:rPr>
+          <w:b/>
+          <w:bCs/>
           <w:lang w:val="en-US"/>
         </w:rPr>
         <w:t xml:space="preserve">When </w:t>
@@ -459,6 +510,8 @@
       <w:proofErr w:type="spellStart"/>
       <w:r>
         <w:rPr>
+          <w:b/>
+          <w:bCs/>
           <w:lang w:val="en-US"/>
         </w:rPr>
         <w:t>t_appSwitchInterval</w:t>
@@ -466,15 +519,61 @@
       <w:proofErr w:type="spellEnd"/>
       <w:r>
         <w:rPr>
+          <w:b/>
+          <w:bCs/>
           <w:lang w:val="en-US"/>
         </w:rPr>
         <w:t xml:space="preserve"> is over, </w:t>
       </w:r>
       <w:r>
         <w:rPr>
+          <w:b/>
+          <w:bCs/>
           <w:lang w:val="en-US"/>
         </w:rPr>
         <w:t xml:space="preserve"> the intervention should start.</w:t>
+      </w:r>
+      <w:r>
+        <w:rPr>
+          <w:b/>
+          <w:bCs/>
+          <w:lang w:val="en-US"/>
+        </w:rPr>
+        <w:t xml:space="preserve"> </w:t>
+      </w:r>
+      <w:r>
+        <w:rPr>
+          <w:b/>
+          <w:bCs/>
+          <w:lang w:val="en-US"/>
+        </w:rPr>
+        <w:t xml:space="preserve">Since intervention flow will restart, </w:t>
+      </w:r>
+      <w:r>
+        <w:rPr>
+          <w:b/>
+          <w:bCs/>
+          <w:lang w:val="en-US"/>
+        </w:rPr>
+        <w:t xml:space="preserve">the </w:t>
+      </w:r>
+      <w:proofErr w:type="spellStart"/>
+      <w:r>
+        <w:rPr>
+          <w:b/>
+          <w:bCs/>
+          <w:lang w:val="en-US"/>
+        </w:rPr>
+        <w:t>t_intention</w:t>
+      </w:r>
+      <w:proofErr w:type="spellEnd"/>
+      <w:r>
+        <w:rPr>
+          <w:b/>
+          <w:bCs/>
+          <w:lang w:val="en-US"/>
+        </w:rPr>
+        <w:t xml:space="preserve"> for this app shall be deleted.</w:t>
       </w:r>
     </w:p>
     <w:p>
@@ -510,6 +609,53 @@
     </w:p>
     <w:p>
       <w:pPr>
+        <w:numPr>
+          <w:ilvl w:val="1"/>
+          <w:numId w:val="1"/>
+        </w:numPr>
+        <w:rPr>
+          <w:lang w:val="en-US"/>
+        </w:rPr>
+      </w:pPr>
+      <w:proofErr w:type="spellStart"/>
+      <w:r>
+        <w:rPr>
+          <w:lang w:val="en-US"/>
+        </w:rPr>
+        <w:t>t_appSwitchInterval</w:t>
+      </w:r>
+      <w:proofErr w:type="spellEnd"/>
+      <w:r>
+        <w:rPr>
+          <w:lang w:val="en-US"/>
+        </w:rPr>
+        <w:t xml:space="preserve"> has a higher priority than </w:t>
+      </w:r>
+      <w:proofErr w:type="spellStart"/>
+      <w:r>
+        <w:rPr>
+          <w:lang w:val="en-US"/>
+        </w:rPr>
+        <w:t>t_intention</w:t>
+      </w:r>
+      <w:proofErr w:type="spellEnd"/>
+      <w:r>
+        <w:rPr>
+          <w:lang w:val="en-US"/>
+        </w:rPr>
+        <w:t>.</w:t>
+      </w:r>
+    </w:p>
+    <w:p>
+      <w:pPr>
+        <w:ind w:left="2160"/>
+        <w:rPr>
+          <w:lang w:val="en-US"/>
+        </w:rPr>
+      </w:pPr>
+    </w:p>
+    <w:p>
+      <w:pPr>
         <w:pStyle w:val="berschrift2"/>
         <w:rPr>
           <w:lang w:val="en-US"/>
@@ -987,6 +1133,336 @@
           <w:lang w:val="en-US"/>
         </w:rPr>
         <w:t xml:space="preserve"> is counted globally across all monitored apps within the window.</w:t>
+      </w:r>
+    </w:p>
+    <w:p>
+      <w:pPr>
+        <w:rPr>
+          <w:lang w:val="en-US"/>
+        </w:rPr>
+      </w:pPr>
+    </w:p>
+    <w:p>
+      <w:pPr>
+        <w:rPr>
+          <w:lang w:val="en-US"/>
+        </w:rPr>
+      </w:pPr>
+    </w:p>
+    <w:p>
+      <w:pPr>
+        <w:pStyle w:val="berschrift2"/>
+        <w:rPr>
+          <w:lang w:val="en-US"/>
+        </w:rPr>
+      </w:pPr>
+      <w:r>
+        <w:rPr>
+          <w:lang w:val="en-US"/>
+        </w:rPr>
+        <w:t xml:space="preserve">Logic between </w:t>
+      </w:r>
+      <w:proofErr w:type="spellStart"/>
+      <w:r>
+        <w:rPr>
+          <w:lang w:val="en-US"/>
+        </w:rPr>
+        <w:t>t_intention</w:t>
+      </w:r>
+      <w:proofErr w:type="spellEnd"/>
+      <w:r>
+        <w:rPr>
+          <w:lang w:val="en-US"/>
+        </w:rPr>
+        <w:t xml:space="preserve">, </w:t>
+      </w:r>
+      <w:proofErr w:type="spellStart"/>
+      <w:r>
+        <w:rPr>
+          <w:lang w:val="en-US"/>
+        </w:rPr>
+        <w:t>t_quickTask</w:t>
+      </w:r>
+      <w:proofErr w:type="spellEnd"/>
+      <w:r>
+        <w:rPr>
+          <w:lang w:val="en-US"/>
+        </w:rPr>
+        <w:t xml:space="preserve">, </w:t>
+      </w:r>
+      <w:proofErr w:type="spellStart"/>
+      <w:r>
+        <w:rPr>
+          <w:lang w:val="en-US"/>
+        </w:rPr>
+        <w:t>n_quickTasks</w:t>
+      </w:r>
+      <w:proofErr w:type="spellEnd"/>
+    </w:p>
+    <w:p>
+      <w:pPr>
+        <w:pStyle w:val="Listenabsatz"/>
+        <w:numPr>
+          <w:ilvl w:val="0"/>
+          <w:numId w:val="34"/>
+        </w:numPr>
+        <w:rPr>
+          <w:lang w:val="en-US"/>
+        </w:rPr>
+      </w:pPr>
+      <w:r>
+        <w:rPr>
+          <w:lang w:val="en-US"/>
+        </w:rPr>
+        <w:t xml:space="preserve">check the </w:t>
+      </w:r>
+      <w:proofErr w:type="spellStart"/>
+      <w:r>
+        <w:rPr>
+          <w:lang w:val="en-US"/>
+        </w:rPr>
+        <w:t>t_intention</w:t>
+      </w:r>
+      <w:proofErr w:type="spellEnd"/>
+      <w:r>
+        <w:rPr>
+          <w:lang w:val="en-US"/>
+        </w:rPr>
+        <w:t xml:space="preserve"> for this opening monitored app, </w:t>
+      </w:r>
+    </w:p>
+    <w:p>
+      <w:pPr>
+        <w:pStyle w:val="Listenabsatz"/>
+        <w:numPr>
+          <w:ilvl w:val="1"/>
+          <w:numId w:val="34"/>
+        </w:numPr>
+        <w:rPr>
+          <w:lang w:val="en-US"/>
+        </w:rPr>
+      </w:pPr>
+      <w:r>
+        <w:rPr>
+          <w:lang w:val="en-US"/>
+        </w:rPr>
+        <w:t xml:space="preserve">if </w:t>
+      </w:r>
+      <w:proofErr w:type="spellStart"/>
+      <w:r>
+        <w:rPr>
+          <w:lang w:val="en-US"/>
+        </w:rPr>
+        <w:t>t_intention</w:t>
+      </w:r>
+      <w:proofErr w:type="spellEnd"/>
+      <w:r>
+        <w:rPr>
+          <w:lang w:val="en-US"/>
+        </w:rPr>
+        <w:t xml:space="preserve"> !=0: </w:t>
+      </w:r>
+      <w:r>
+        <w:rPr>
+          <w:lang w:val="en-US"/>
+        </w:rPr>
+        <w:t>no quick task dialog, no intervention</w:t>
+      </w:r>
+    </w:p>
+    <w:p>
+      <w:pPr>
+        <w:pStyle w:val="Listenabsatz"/>
+        <w:numPr>
+          <w:ilvl w:val="1"/>
+          <w:numId w:val="34"/>
+        </w:numPr>
+        <w:rPr>
+          <w:lang w:val="en-US"/>
+        </w:rPr>
+      </w:pPr>
+      <w:r>
+        <w:rPr>
+          <w:lang w:val="en-US"/>
+        </w:rPr>
+        <w:t xml:space="preserve">if </w:t>
+      </w:r>
+      <w:proofErr w:type="spellStart"/>
+      <w:r>
+        <w:rPr>
+          <w:lang w:val="en-US"/>
+        </w:rPr>
+        <w:t>t_intention</w:t>
+      </w:r>
+      <w:proofErr w:type="spellEnd"/>
+      <w:r>
+        <w:rPr>
+          <w:lang w:val="en-US"/>
+        </w:rPr>
+        <w:t xml:space="preserve"> </w:t>
+      </w:r>
+      <w:r>
+        <w:rPr>
+          <w:lang w:val="en-US"/>
+        </w:rPr>
+        <w:t xml:space="preserve"> </w:t>
+      </w:r>
+      <w:r>
+        <w:rPr>
+          <w:lang w:val="en-US"/>
+        </w:rPr>
+        <w:t>=0</w:t>
+      </w:r>
+      <w:r>
+        <w:rPr>
+          <w:lang w:val="en-US"/>
+        </w:rPr>
+        <w:t>:</w:t>
+      </w:r>
+    </w:p>
+    <w:p>
+      <w:pPr>
+        <w:pStyle w:val="Listenabsatz"/>
+        <w:numPr>
+          <w:ilvl w:val="2"/>
+          <w:numId w:val="34"/>
+        </w:numPr>
+        <w:rPr>
+          <w:lang w:val="en-US"/>
+        </w:rPr>
+      </w:pPr>
+      <w:r>
+        <w:rPr>
+          <w:lang w:val="en-US"/>
+        </w:rPr>
+        <w:t xml:space="preserve">if </w:t>
+      </w:r>
+      <w:proofErr w:type="spellStart"/>
+      <w:r>
+        <w:rPr>
+          <w:lang w:val="en-US"/>
+        </w:rPr>
+        <w:t>n_quickTasks</w:t>
+      </w:r>
+      <w:proofErr w:type="spellEnd"/>
+      <w:r>
+        <w:rPr>
+          <w:lang w:val="en-US"/>
+        </w:rPr>
+        <w:t xml:space="preserve"> != 0</w:t>
+      </w:r>
+    </w:p>
+    <w:p>
+      <w:pPr>
+        <w:pStyle w:val="Listenabsatz"/>
+        <w:numPr>
+          <w:ilvl w:val="3"/>
+          <w:numId w:val="34"/>
+        </w:numPr>
+        <w:rPr>
+          <w:lang w:val="en-US"/>
+        </w:rPr>
+      </w:pPr>
+      <w:r>
+        <w:rPr>
+          <w:lang w:val="en-US"/>
+        </w:rPr>
+        <w:t xml:space="preserve">if </w:t>
+      </w:r>
+      <w:proofErr w:type="spellStart"/>
+      <w:r>
+        <w:rPr>
+          <w:lang w:val="en-US"/>
+        </w:rPr>
+        <w:t>t_quickTask</w:t>
+      </w:r>
+      <w:proofErr w:type="spellEnd"/>
+      <w:r>
+        <w:rPr>
+          <w:lang w:val="en-US"/>
+        </w:rPr>
+        <w:t xml:space="preserve"> !=0</w:t>
+      </w:r>
+      <w:r>
+        <w:rPr>
+          <w:lang w:val="en-US"/>
+        </w:rPr>
+        <w:t xml:space="preserve">:  </w:t>
+      </w:r>
+      <w:r>
+        <w:rPr>
+          <w:lang w:val="en-US"/>
+        </w:rPr>
+        <w:t>no quick task dialog, no intervention</w:t>
+      </w:r>
+    </w:p>
+    <w:p>
+      <w:pPr>
+        <w:pStyle w:val="Listenabsatz"/>
+        <w:numPr>
+          <w:ilvl w:val="3"/>
+          <w:numId w:val="34"/>
+        </w:numPr>
+        <w:rPr>
+          <w:lang w:val="en-US"/>
+        </w:rPr>
+      </w:pPr>
+      <w:r>
+        <w:rPr>
+          <w:lang w:val="en-US"/>
+        </w:rPr>
+        <w:t xml:space="preserve">if </w:t>
+      </w:r>
+      <w:proofErr w:type="spellStart"/>
+      <w:r>
+        <w:rPr>
+          <w:lang w:val="en-US"/>
+        </w:rPr>
+        <w:t>t_quickTask</w:t>
+      </w:r>
+      <w:proofErr w:type="spellEnd"/>
+      <w:r>
+        <w:rPr>
+          <w:lang w:val="en-US"/>
+        </w:rPr>
+        <w:t xml:space="preserve"> = 0 or has no value, start the quick task dialog</w:t>
+      </w:r>
+    </w:p>
+    <w:p>
+      <w:pPr>
+        <w:pStyle w:val="Listenabsatz"/>
+        <w:numPr>
+          <w:ilvl w:val="2"/>
+          <w:numId w:val="34"/>
+        </w:numPr>
+        <w:rPr>
+          <w:lang w:val="en-US"/>
+        </w:rPr>
+      </w:pPr>
+      <w:r>
+        <w:rPr>
+          <w:lang w:val="en-US"/>
+        </w:rPr>
+        <w:t xml:space="preserve">if </w:t>
+      </w:r>
+      <w:proofErr w:type="spellStart"/>
+      <w:r>
+        <w:rPr>
+          <w:lang w:val="en-US"/>
+        </w:rPr>
+        <w:t>n_quickTasks</w:t>
+      </w:r>
+      <w:proofErr w:type="spellEnd"/>
+      <w:r>
+        <w:rPr>
+          <w:lang w:val="en-US"/>
+        </w:rPr>
+        <w:t xml:space="preserve"> = 0</w:t>
+      </w:r>
+      <w:r>
+        <w:rPr>
+          <w:lang w:val="en-US"/>
+        </w:rPr>
+        <w:t>; no quick task dialog</w:t>
       </w:r>
     </w:p>
     <w:p>
@@ -4564,6 +5040,95 @@
     </w:lvl>
   </w:abstractNum>
   <w:abstractNum w:abstractNumId="2" w15:restartNumberingAfterBreak="0">
+    <w:nsid w:val="08194566"/>
+    <w:multiLevelType w:val="hybridMultilevel"/>
+    <w:tmpl w:val="E1E0EDBE"/>
+    <w:lvl w:ilvl="0" w:tplc="0407000F">
+      <w:start w:val="1"/>
+      <w:numFmt w:val="decimal"/>
+      <w:lvlText w:val="%1."/>
+      <w:lvlJc w:val="left"/>
+      <w:pPr>
+        <w:ind w:left="720" w:hanging="360"/>
+      </w:pPr>
+      <w:rPr>
+        <w:rFonts w:hint="default"/>
+      </w:rPr>
+    </w:lvl>
+    <w:lvl w:ilvl="1" w:tplc="04070019">
+      <w:start w:val="1"/>
+      <w:numFmt w:val="lowerLetter"/>
+      <w:lvlText w:val="%2."/>
+      <w:lvlJc w:val="left"/>
+      <w:pPr>
+        <w:ind w:left="1440" w:hanging="360"/>
+      </w:pPr>
+    </w:lvl>
+    <w:lvl w:ilvl="2" w:tplc="0407001B">
+      <w:start w:val="1"/>
+      <w:numFmt w:val="lowerRoman"/>
+      <w:lvlText w:val="%3."/>
+      <w:lvlJc w:val="right"/>
+      <w:pPr>
+        <w:ind w:left="2160" w:hanging="180"/>
+      </w:pPr>
+    </w:lvl>
+    <w:lvl w:ilvl="3" w:tplc="0407000F">
+      <w:start w:val="1"/>
+      <w:numFmt w:val="decimal"/>
+      <w:lvlText w:val="%4."/>
+      <w:lvlJc w:val="left"/>
+      <w:pPr>
+        <w:ind w:left="2880" w:hanging="360"/>
+      </w:pPr>
+    </w:lvl>
+    <w:lvl w:ilvl="4" w:tplc="04070019" w:tentative="1">
+      <w:start w:val="1"/>
+      <w:numFmt w:val="lowerLetter"/>
+      <w:lvlText w:val="%5."/>
+      <w:lvlJc w:val="left"/>
+      <w:pPr>
+        <w:ind w:left="3600" w:hanging="360"/>
+      </w:pPr>
+    </w:lvl>
+    <w:lvl w:ilvl="5" w:tplc="0407001B" w:tentative="1">
+      <w:start w:val="1"/>
+      <w:numFmt w:val="lowerRoman"/>
+      <w:lvlText w:val="%6."/>
+      <w:lvlJc w:val="right"/>
+      <w:pPr>
+        <w:ind w:left="4320" w:hanging="180"/>
+      </w:pPr>
+    </w:lvl>
+    <w:lvl w:ilvl="6" w:tplc="0407000F" w:tentative="1">
+      <w:start w:val="1"/>
+      <w:numFmt w:val="decimal"/>
+      <w:lvlText w:val="%7."/>
+      <w:lvlJc w:val="left"/>
+      <w:pPr>
+        <w:ind w:left="5040" w:hanging="360"/>
+      </w:pPr>
+    </w:lvl>
+    <w:lvl w:ilvl="7" w:tplc="04070019" w:tentative="1">
+      <w:start w:val="1"/>
+      <w:numFmt w:val="lowerLetter"/>
+      <w:lvlText w:val="%8."/>
+      <w:lvlJc w:val="left"/>
+      <w:pPr>
+        <w:ind w:left="5760" w:hanging="360"/>
+      </w:pPr>
+    </w:lvl>
+    <w:lvl w:ilvl="8" w:tplc="0407001B" w:tentative="1">
+      <w:start w:val="1"/>
+      <w:numFmt w:val="lowerRoman"/>
+      <w:lvlText w:val="%9."/>
+      <w:lvlJc w:val="right"/>
+      <w:pPr>
+        <w:ind w:left="6480" w:hanging="180"/>
+      </w:pPr>
+    </w:lvl>
+  </w:abstractNum>
+  <w:abstractNum w:abstractNumId="3" w15:restartNumberingAfterBreak="0">
     <w:nsid w:val="11523A37"/>
     <w:multiLevelType w:val="multilevel"/>
     <w:tmpl w:val="2C146466"/>
@@ -4712,7 +5277,7 @@
       </w:rPr>
     </w:lvl>
   </w:abstractNum>
-  <w:abstractNum w:abstractNumId="3" w15:restartNumberingAfterBreak="0">
+  <w:abstractNum w:abstractNumId="4" w15:restartNumberingAfterBreak="0">
     <w:nsid w:val="11B15B2B"/>
     <w:multiLevelType w:val="multilevel"/>
     <w:tmpl w:val="87FA091C"/>
@@ -4861,7 +5426,7 @@
       </w:rPr>
     </w:lvl>
   </w:abstractNum>
-  <w:abstractNum w:abstractNumId="4" w15:restartNumberingAfterBreak="0">
+  <w:abstractNum w:abstractNumId="5" w15:restartNumberingAfterBreak="0">
     <w:nsid w:val="12B1393D"/>
     <w:multiLevelType w:val="multilevel"/>
     <w:tmpl w:val="4B88F0F8"/>
@@ -5010,7 +5575,7 @@
       </w:rPr>
     </w:lvl>
   </w:abstractNum>
-  <w:abstractNum w:abstractNumId="5" w15:restartNumberingAfterBreak="0">
+  <w:abstractNum w:abstractNumId="6" w15:restartNumberingAfterBreak="0">
     <w:nsid w:val="133E7398"/>
     <w:multiLevelType w:val="multilevel"/>
     <w:tmpl w:val="A9A83648"/>
@@ -5159,7 +5724,7 @@
       </w:rPr>
     </w:lvl>
   </w:abstractNum>
-  <w:abstractNum w:abstractNumId="6" w15:restartNumberingAfterBreak="0">
+  <w:abstractNum w:abstractNumId="7" w15:restartNumberingAfterBreak="0">
     <w:nsid w:val="17A70855"/>
     <w:multiLevelType w:val="multilevel"/>
     <w:tmpl w:val="C26E941A"/>
@@ -5308,7 +5873,7 @@
       </w:rPr>
     </w:lvl>
   </w:abstractNum>
-  <w:abstractNum w:abstractNumId="7" w15:restartNumberingAfterBreak="0">
+  <w:abstractNum w:abstractNumId="8" w15:restartNumberingAfterBreak="0">
     <w:nsid w:val="17FA0993"/>
     <w:multiLevelType w:val="multilevel"/>
     <w:tmpl w:val="038C7CE6"/>
@@ -5457,7 +6022,7 @@
       </w:rPr>
     </w:lvl>
   </w:abstractNum>
-  <w:abstractNum w:abstractNumId="8" w15:restartNumberingAfterBreak="0">
+  <w:abstractNum w:abstractNumId="9" w15:restartNumberingAfterBreak="0">
     <w:nsid w:val="243F2FD1"/>
     <w:multiLevelType w:val="multilevel"/>
     <w:tmpl w:val="3414379E"/>
@@ -5606,7 +6171,7 @@
       </w:rPr>
     </w:lvl>
   </w:abstractNum>
-  <w:abstractNum w:abstractNumId="9" w15:restartNumberingAfterBreak="0">
+  <w:abstractNum w:abstractNumId="10" w15:restartNumberingAfterBreak="0">
     <w:nsid w:val="28620259"/>
     <w:multiLevelType w:val="multilevel"/>
     <w:tmpl w:val="6D224408"/>
@@ -5755,7 +6320,7 @@
       </w:rPr>
     </w:lvl>
   </w:abstractNum>
-  <w:abstractNum w:abstractNumId="10" w15:restartNumberingAfterBreak="0">
+  <w:abstractNum w:abstractNumId="11" w15:restartNumberingAfterBreak="0">
     <w:nsid w:val="300314A4"/>
     <w:multiLevelType w:val="multilevel"/>
     <w:tmpl w:val="F20433BE"/>
@@ -5904,7 +6469,7 @@
       </w:rPr>
     </w:lvl>
   </w:abstractNum>
-  <w:abstractNum w:abstractNumId="11" w15:restartNumberingAfterBreak="0">
+  <w:abstractNum w:abstractNumId="12" w15:restartNumberingAfterBreak="0">
     <w:nsid w:val="325E108A"/>
     <w:multiLevelType w:val="multilevel"/>
     <w:tmpl w:val="44307186"/>
@@ -6053,7 +6618,7 @@
       </w:rPr>
     </w:lvl>
   </w:abstractNum>
-  <w:abstractNum w:abstractNumId="12" w15:restartNumberingAfterBreak="0">
+  <w:abstractNum w:abstractNumId="13" w15:restartNumberingAfterBreak="0">
     <w:nsid w:val="386C5890"/>
     <w:multiLevelType w:val="multilevel"/>
     <w:tmpl w:val="8A74EF1E"/>
@@ -6202,7 +6767,7 @@
       </w:rPr>
     </w:lvl>
   </w:abstractNum>
-  <w:abstractNum w:abstractNumId="13" w15:restartNumberingAfterBreak="0">
+  <w:abstractNum w:abstractNumId="14" w15:restartNumberingAfterBreak="0">
     <w:nsid w:val="3A8657A2"/>
     <w:multiLevelType w:val="multilevel"/>
     <w:tmpl w:val="3F9C9772"/>
@@ -6351,7 +6916,7 @@
       </w:rPr>
     </w:lvl>
   </w:abstractNum>
-  <w:abstractNum w:abstractNumId="14" w15:restartNumberingAfterBreak="0">
+  <w:abstractNum w:abstractNumId="15" w15:restartNumberingAfterBreak="0">
     <w:nsid w:val="3B880300"/>
     <w:multiLevelType w:val="multilevel"/>
     <w:tmpl w:val="A356CC5A"/>
@@ -6500,7 +7065,7 @@
       </w:rPr>
     </w:lvl>
   </w:abstractNum>
-  <w:abstractNum w:abstractNumId="15" w15:restartNumberingAfterBreak="0">
+  <w:abstractNum w:abstractNumId="16" w15:restartNumberingAfterBreak="0">
     <w:nsid w:val="3FCD5A42"/>
     <w:multiLevelType w:val="multilevel"/>
     <w:tmpl w:val="CDB2C806"/>
@@ -6649,7 +7214,7 @@
       </w:rPr>
     </w:lvl>
   </w:abstractNum>
-  <w:abstractNum w:abstractNumId="16" w15:restartNumberingAfterBreak="0">
+  <w:abstractNum w:abstractNumId="17" w15:restartNumberingAfterBreak="0">
     <w:nsid w:val="40C45535"/>
     <w:multiLevelType w:val="multilevel"/>
     <w:tmpl w:val="25F46B8A"/>
@@ -6798,7 +7363,7 @@
       </w:rPr>
     </w:lvl>
   </w:abstractNum>
-  <w:abstractNum w:abstractNumId="17" w15:restartNumberingAfterBreak="0">
+  <w:abstractNum w:abstractNumId="18" w15:restartNumberingAfterBreak="0">
     <w:nsid w:val="44E0010A"/>
     <w:multiLevelType w:val="multilevel"/>
     <w:tmpl w:val="1AF0C94E"/>
@@ -6947,7 +7512,7 @@
       </w:rPr>
     </w:lvl>
   </w:abstractNum>
-  <w:abstractNum w:abstractNumId="18" w15:restartNumberingAfterBreak="0">
+  <w:abstractNum w:abstractNumId="19" w15:restartNumberingAfterBreak="0">
     <w:nsid w:val="460E3985"/>
     <w:multiLevelType w:val="multilevel"/>
     <w:tmpl w:val="A7E0D408"/>
@@ -7096,7 +7661,7 @@
       </w:rPr>
     </w:lvl>
   </w:abstractNum>
-  <w:abstractNum w:abstractNumId="19" w15:restartNumberingAfterBreak="0">
+  <w:abstractNum w:abstractNumId="20" w15:restartNumberingAfterBreak="0">
     <w:nsid w:val="4B391201"/>
     <w:multiLevelType w:val="multilevel"/>
     <w:tmpl w:val="E9E8F8C4"/>
@@ -7245,7 +7810,7 @@
       </w:rPr>
     </w:lvl>
   </w:abstractNum>
-  <w:abstractNum w:abstractNumId="20" w15:restartNumberingAfterBreak="0">
+  <w:abstractNum w:abstractNumId="21" w15:restartNumberingAfterBreak="0">
     <w:nsid w:val="4CA6319D"/>
     <w:multiLevelType w:val="multilevel"/>
     <w:tmpl w:val="3FFE5AFE"/>
@@ -7394,7 +7959,7 @@
       </w:rPr>
     </w:lvl>
   </w:abstractNum>
-  <w:abstractNum w:abstractNumId="21" w15:restartNumberingAfterBreak="0">
+  <w:abstractNum w:abstractNumId="22" w15:restartNumberingAfterBreak="0">
     <w:nsid w:val="520606F3"/>
     <w:multiLevelType w:val="multilevel"/>
     <w:tmpl w:val="A79A7282"/>
@@ -7543,7 +8108,7 @@
       </w:rPr>
     </w:lvl>
   </w:abstractNum>
-  <w:abstractNum w:abstractNumId="22" w15:restartNumberingAfterBreak="0">
+  <w:abstractNum w:abstractNumId="23" w15:restartNumberingAfterBreak="0">
     <w:nsid w:val="5A82717A"/>
     <w:multiLevelType w:val="multilevel"/>
     <w:tmpl w:val="6442D43C"/>
@@ -7692,7 +8257,7 @@
       </w:rPr>
     </w:lvl>
   </w:abstractNum>
-  <w:abstractNum w:abstractNumId="23" w15:restartNumberingAfterBreak="0">
+  <w:abstractNum w:abstractNumId="24" w15:restartNumberingAfterBreak="0">
     <w:nsid w:val="5BAB71FC"/>
     <w:multiLevelType w:val="multilevel"/>
     <w:tmpl w:val="5E94DE1A"/>
@@ -7841,7 +8406,7 @@
       </w:rPr>
     </w:lvl>
   </w:abstractNum>
-  <w:abstractNum w:abstractNumId="24" w15:restartNumberingAfterBreak="0">
+  <w:abstractNum w:abstractNumId="25" w15:restartNumberingAfterBreak="0">
     <w:nsid w:val="5E78768F"/>
     <w:multiLevelType w:val="multilevel"/>
     <w:tmpl w:val="34202F4A"/>
@@ -7990,7 +8555,7 @@
       </w:rPr>
     </w:lvl>
   </w:abstractNum>
-  <w:abstractNum w:abstractNumId="25" w15:restartNumberingAfterBreak="0">
+  <w:abstractNum w:abstractNumId="26" w15:restartNumberingAfterBreak="0">
     <w:nsid w:val="615550C2"/>
     <w:multiLevelType w:val="multilevel"/>
     <w:tmpl w:val="DC9E184A"/>
@@ -8139,7 +8704,7 @@
       </w:rPr>
     </w:lvl>
   </w:abstractNum>
-  <w:abstractNum w:abstractNumId="26" w15:restartNumberingAfterBreak="0">
+  <w:abstractNum w:abstractNumId="27" w15:restartNumberingAfterBreak="0">
     <w:nsid w:val="67211F58"/>
     <w:multiLevelType w:val="multilevel"/>
     <w:tmpl w:val="63A64032"/>
@@ -8288,7 +8853,7 @@
       </w:rPr>
     </w:lvl>
   </w:abstractNum>
-  <w:abstractNum w:abstractNumId="27" w15:restartNumberingAfterBreak="0">
+  <w:abstractNum w:abstractNumId="28" w15:restartNumberingAfterBreak="0">
     <w:nsid w:val="6B8066D4"/>
     <w:multiLevelType w:val="multilevel"/>
     <w:tmpl w:val="3A5E7728"/>
@@ -8437,7 +9002,7 @@
       </w:rPr>
     </w:lvl>
   </w:abstractNum>
-  <w:abstractNum w:abstractNumId="28" w15:restartNumberingAfterBreak="0">
+  <w:abstractNum w:abstractNumId="29" w15:restartNumberingAfterBreak="0">
     <w:nsid w:val="713147AC"/>
     <w:multiLevelType w:val="multilevel"/>
     <w:tmpl w:val="CB0C1010"/>
@@ -8586,7 +9151,7 @@
       </w:rPr>
     </w:lvl>
   </w:abstractNum>
-  <w:abstractNum w:abstractNumId="29" w15:restartNumberingAfterBreak="0">
+  <w:abstractNum w:abstractNumId="30" w15:restartNumberingAfterBreak="0">
     <w:nsid w:val="725F7348"/>
     <w:multiLevelType w:val="multilevel"/>
     <w:tmpl w:val="E8909126"/>
@@ -8707,7 +9272,7 @@
       </w:pPr>
     </w:lvl>
   </w:abstractNum>
-  <w:abstractNum w:abstractNumId="30" w15:restartNumberingAfterBreak="0">
+  <w:abstractNum w:abstractNumId="31" w15:restartNumberingAfterBreak="0">
     <w:nsid w:val="78F7676E"/>
     <w:multiLevelType w:val="multilevel"/>
     <w:tmpl w:val="7178937E"/>
@@ -8856,7 +9421,7 @@
       </w:rPr>
     </w:lvl>
   </w:abstractNum>
-  <w:abstractNum w:abstractNumId="31" w15:restartNumberingAfterBreak="0">
+  <w:abstractNum w:abstractNumId="32" w15:restartNumberingAfterBreak="0">
     <w:nsid w:val="79823E8E"/>
     <w:multiLevelType w:val="multilevel"/>
     <w:tmpl w:val="41D85CF4"/>
@@ -9005,7 +9570,7 @@
       </w:rPr>
     </w:lvl>
   </w:abstractNum>
-  <w:abstractNum w:abstractNumId="32" w15:restartNumberingAfterBreak="0">
+  <w:abstractNum w:abstractNumId="33" w15:restartNumberingAfterBreak="0">
     <w:nsid w:val="79AA466A"/>
     <w:multiLevelType w:val="multilevel"/>
     <w:tmpl w:val="25404AE4"/>
@@ -9155,103 +9720,106 @@
     </w:lvl>
   </w:abstractNum>
   <w:num w:numId="1" w16cid:durableId="2086224931">
-    <w:abstractNumId w:val="8"/>
+    <w:abstractNumId w:val="9"/>
   </w:num>
   <w:num w:numId="2" w16cid:durableId="18624693">
     <w:abstractNumId w:val="0"/>
   </w:num>
   <w:num w:numId="3" w16cid:durableId="1781299581">
-    <w:abstractNumId w:val="18"/>
+    <w:abstractNumId w:val="19"/>
   </w:num>
   <w:num w:numId="4" w16cid:durableId="723677698">
     <w:abstractNumId w:val="1"/>
   </w:num>
   <w:num w:numId="5" w16cid:durableId="1880698259">
+    <w:abstractNumId w:val="4"/>
+  </w:num>
+  <w:num w:numId="6" w16cid:durableId="1879468694">
+    <w:abstractNumId w:val="5"/>
+  </w:num>
+  <w:num w:numId="7" w16cid:durableId="456873570">
+    <w:abstractNumId w:val="21"/>
+  </w:num>
+  <w:num w:numId="8" w16cid:durableId="248125311">
+    <w:abstractNumId w:val="16"/>
+  </w:num>
+  <w:num w:numId="9" w16cid:durableId="432363243">
     <w:abstractNumId w:val="3"/>
   </w:num>
-  <w:num w:numId="6" w16cid:durableId="1879468694">
-    <w:abstractNumId w:val="4"/>
+  <w:num w:numId="10" w16cid:durableId="261694638">
+    <w:abstractNumId w:val="17"/>
   </w:num>
-  <w:num w:numId="7" w16cid:durableId="456873570">
+  <w:num w:numId="11" w16cid:durableId="1320619234">
+    <w:abstractNumId w:val="28"/>
+  </w:num>
+  <w:num w:numId="12" w16cid:durableId="1243178516">
+    <w:abstractNumId w:val="32"/>
+  </w:num>
+  <w:num w:numId="13" w16cid:durableId="25722304">
     <w:abstractNumId w:val="20"/>
   </w:num>
-  <w:num w:numId="8" w16cid:durableId="248125311">
+  <w:num w:numId="14" w16cid:durableId="1860269288">
+    <w:abstractNumId w:val="31"/>
+  </w:num>
+  <w:num w:numId="15" w16cid:durableId="1058168245">
+    <w:abstractNumId w:val="11"/>
+  </w:num>
+  <w:num w:numId="16" w16cid:durableId="970940357">
+    <w:abstractNumId w:val="10"/>
+  </w:num>
+  <w:num w:numId="17" w16cid:durableId="84501504">
+    <w:abstractNumId w:val="24"/>
+  </w:num>
+  <w:num w:numId="18" w16cid:durableId="1930001438">
+    <w:abstractNumId w:val="6"/>
+  </w:num>
+  <w:num w:numId="19" w16cid:durableId="1205629881">
+    <w:abstractNumId w:val="25"/>
+  </w:num>
+  <w:num w:numId="20" w16cid:durableId="690302150">
+    <w:abstractNumId w:val="22"/>
+  </w:num>
+  <w:num w:numId="21" w16cid:durableId="1295596729">
+    <w:abstractNumId w:val="23"/>
+  </w:num>
+  <w:num w:numId="22" w16cid:durableId="839346805">
+    <w:abstractNumId w:val="14"/>
+  </w:num>
+  <w:num w:numId="23" w16cid:durableId="386609793">
     <w:abstractNumId w:val="15"/>
   </w:num>
-  <w:num w:numId="9" w16cid:durableId="432363243">
-    <w:abstractNumId w:val="2"/>
+  <w:num w:numId="24" w16cid:durableId="1497768667">
+    <w:abstractNumId w:val="12"/>
   </w:num>
-  <w:num w:numId="10" w16cid:durableId="261694638">
-    <w:abstractNumId w:val="16"/>
-  </w:num>
-  <w:num w:numId="11" w16cid:durableId="1320619234">
+  <w:num w:numId="25" w16cid:durableId="382413635">
     <w:abstractNumId w:val="27"/>
   </w:num>
-  <w:num w:numId="12" w16cid:durableId="1243178516">
-    <w:abstractNumId w:val="31"/>
+  <w:num w:numId="26" w16cid:durableId="521823285">
+    <w:abstractNumId w:val="26"/>
   </w:num>
-  <w:num w:numId="13" w16cid:durableId="25722304">
-    <w:abstractNumId w:val="19"/>
+  <w:num w:numId="27" w16cid:durableId="1985624240">
+    <w:abstractNumId w:val="8"/>
   </w:num>
-  <w:num w:numId="14" w16cid:durableId="1860269288">
+  <w:num w:numId="28" w16cid:durableId="1097605164">
+    <w:abstractNumId w:val="29"/>
+  </w:num>
+  <w:num w:numId="29" w16cid:durableId="980768698">
+    <w:abstractNumId w:val="33"/>
+  </w:num>
+  <w:num w:numId="30" w16cid:durableId="2066949859">
+    <w:abstractNumId w:val="13"/>
+  </w:num>
+  <w:num w:numId="31" w16cid:durableId="253127986">
+    <w:abstractNumId w:val="7"/>
+  </w:num>
+  <w:num w:numId="32" w16cid:durableId="1681928382">
     <w:abstractNumId w:val="30"/>
   </w:num>
-  <w:num w:numId="15" w16cid:durableId="1058168245">
-    <w:abstractNumId w:val="10"/>
+  <w:num w:numId="33" w16cid:durableId="900100412">
+    <w:abstractNumId w:val="18"/>
   </w:num>
-  <w:num w:numId="16" w16cid:durableId="970940357">
-    <w:abstractNumId w:val="9"/>
-  </w:num>
-  <w:num w:numId="17" w16cid:durableId="84501504">
-    <w:abstractNumId w:val="23"/>
-  </w:num>
-  <w:num w:numId="18" w16cid:durableId="1930001438">
-    <w:abstractNumId w:val="5"/>
-  </w:num>
-  <w:num w:numId="19" w16cid:durableId="1205629881">
-    <w:abstractNumId w:val="24"/>
-  </w:num>
-  <w:num w:numId="20" w16cid:durableId="690302150">
-    <w:abstractNumId w:val="21"/>
-  </w:num>
-  <w:num w:numId="21" w16cid:durableId="1295596729">
-    <w:abstractNumId w:val="22"/>
-  </w:num>
-  <w:num w:numId="22" w16cid:durableId="839346805">
-    <w:abstractNumId w:val="13"/>
-  </w:num>
-  <w:num w:numId="23" w16cid:durableId="386609793">
-    <w:abstractNumId w:val="14"/>
-  </w:num>
-  <w:num w:numId="24" w16cid:durableId="1497768667">
-    <w:abstractNumId w:val="11"/>
-  </w:num>
-  <w:num w:numId="25" w16cid:durableId="382413635">
-    <w:abstractNumId w:val="26"/>
-  </w:num>
-  <w:num w:numId="26" w16cid:durableId="521823285">
-    <w:abstractNumId w:val="25"/>
-  </w:num>
-  <w:num w:numId="27" w16cid:durableId="1985624240">
-    <w:abstractNumId w:val="7"/>
-  </w:num>
-  <w:num w:numId="28" w16cid:durableId="1097605164">
-    <w:abstractNumId w:val="28"/>
-  </w:num>
-  <w:num w:numId="29" w16cid:durableId="980768698">
-    <w:abstractNumId w:val="32"/>
-  </w:num>
-  <w:num w:numId="30" w16cid:durableId="2066949859">
-    <w:abstractNumId w:val="12"/>
-  </w:num>
-  <w:num w:numId="31" w16cid:durableId="253127986">
-    <w:abstractNumId w:val="6"/>
-  </w:num>
-  <w:num w:numId="32" w16cid:durableId="1681928382">
-    <w:abstractNumId w:val="29"/>
-  </w:num>
-  <w:num w:numId="33" w16cid:durableId="900100412">
-    <w:abstractNumId w:val="17"/>
+  <w:num w:numId="34" w16cid:durableId="1123498760">
+    <w:abstractNumId w:val="2"/>
   </w:num>
 </w:numbering>
 </file>
@@ -9858,6 +10426,7 @@
   <w:style w:type="character" w:default="1" w:styleId="Absatz-Standardschriftart">
     <w:name w:val="Default Paragraph Font"/>
     <w:uiPriority w:val="1"/>
+    <w:semiHidden/>
     <w:unhideWhenUsed/>
   </w:style>
   <w:style w:type="table" w:default="1" w:styleId="NormaleTabelle">

</xml_diff>

<commit_message>
implemented the new OS Trigger Logic spec update, with lots of bugs
</commit_message>
<xml_diff>
--- a/spec/Intervention_OS_Contract.docx
+++ b/spec/Intervention_OS_Contract.docx
@@ -53,6 +53,716 @@
         <w:rPr>
           <w:lang w:val="en-US"/>
         </w:rPr>
+        <w:t xml:space="preserve">Each individual monitored app shall have its own all timers/parameters below except </w:t>
+      </w:r>
+      <w:proofErr w:type="spellStart"/>
+      <w:r>
+        <w:rPr>
+          <w:lang w:val="en-US"/>
+        </w:rPr>
+        <w:t>n_quickTasks</w:t>
+      </w:r>
+      <w:proofErr w:type="spellEnd"/>
+      <w:r>
+        <w:rPr>
+          <w:lang w:val="en-US"/>
+        </w:rPr>
+        <w:t>.</w:t>
+      </w:r>
+    </w:p>
+    <w:tbl>
+      <w:tblPr>
+        <w:tblW w:w="12860" w:type="dxa"/>
+        <w:tblInd w:w="1032" w:type="dxa"/>
+        <w:tblCellMar>
+          <w:left w:w="70" w:type="dxa"/>
+          <w:right w:w="70" w:type="dxa"/>
+        </w:tblCellMar>
+        <w:tblLook w:val="04A0" w:firstRow="1" w:lastRow="0" w:firstColumn="1" w:lastColumn="0" w:noHBand="0" w:noVBand="1"/>
+      </w:tblPr>
+      <w:tblGrid>
+        <w:gridCol w:w="2740"/>
+        <w:gridCol w:w="1200"/>
+        <w:gridCol w:w="8920"/>
+      </w:tblGrid>
+      <w:tr>
+        <w:trPr>
+          <w:trHeight w:val="330"/>
+        </w:trPr>
+        <w:tc>
+          <w:tcPr>
+            <w:tcW w:w="2740" w:type="dxa"/>
+            <w:tcBorders>
+              <w:top w:val="single" w:sz="4" w:space="0" w:color="auto"/>
+              <w:left w:val="single" w:sz="4" w:space="0" w:color="auto"/>
+              <w:bottom w:val="single" w:sz="4" w:space="0" w:color="auto"/>
+              <w:right w:val="single" w:sz="4" w:space="0" w:color="auto"/>
+            </w:tcBorders>
+            <w:noWrap/>
+            <w:vAlign w:val="center"/>
+            <w:hideMark/>
+          </w:tcPr>
+          <w:p>
+            <w:pPr>
+              <w:spacing w:after="0" w:line="240" w:lineRule="auto"/>
+              <w:ind w:firstLineChars="100" w:firstLine="221"/>
+              <w:rPr>
+                <w:rFonts w:ascii="Segoe UI" w:eastAsia="Times New Roman" w:hAnsi="Segoe UI" w:cs="Segoe UI"/>
+                <w:b/>
+                <w:bCs/>
+                <w:color w:val="000000"/>
+                <w:kern w:val="0"/>
+                <w:sz w:val="22"/>
+                <w:szCs w:val="22"/>
+                <w14:ligatures w14:val="none"/>
+              </w:rPr>
+            </w:pPr>
+            <w:proofErr w:type="spellStart"/>
+            <w:r>
+              <w:rPr>
+                <w:rFonts w:ascii="Segoe UI" w:eastAsia="Times New Roman" w:hAnsi="Segoe UI" w:cs="Segoe UI"/>
+                <w:b/>
+                <w:bCs/>
+                <w:color w:val="000000"/>
+                <w:kern w:val="0"/>
+                <w:sz w:val="22"/>
+                <w:szCs w:val="22"/>
+                <w14:ligatures w14:val="none"/>
+              </w:rPr>
+              <w:t>Timer</w:t>
+            </w:r>
+            <w:proofErr w:type="spellEnd"/>
+            <w:r>
+              <w:rPr>
+                <w:rFonts w:ascii="Segoe UI" w:eastAsia="Times New Roman" w:hAnsi="Segoe UI" w:cs="Segoe UI"/>
+                <w:b/>
+                <w:bCs/>
+                <w:color w:val="000000"/>
+                <w:kern w:val="0"/>
+                <w:sz w:val="22"/>
+                <w:szCs w:val="22"/>
+                <w14:ligatures w14:val="none"/>
+              </w:rPr>
+              <w:t>/Parameter</w:t>
+            </w:r>
+          </w:p>
+        </w:tc>
+        <w:tc>
+          <w:tcPr>
+            <w:tcW w:w="1200" w:type="dxa"/>
+            <w:tcBorders>
+              <w:top w:val="single" w:sz="4" w:space="0" w:color="auto"/>
+              <w:left w:val="nil"/>
+              <w:bottom w:val="single" w:sz="4" w:space="0" w:color="auto"/>
+              <w:right w:val="single" w:sz="4" w:space="0" w:color="auto"/>
+            </w:tcBorders>
+            <w:noWrap/>
+            <w:vAlign w:val="center"/>
+            <w:hideMark/>
+          </w:tcPr>
+          <w:p>
+            <w:pPr>
+              <w:spacing w:after="0" w:line="240" w:lineRule="auto"/>
+              <w:ind w:firstLineChars="100" w:firstLine="221"/>
+              <w:rPr>
+                <w:rFonts w:ascii="Segoe UI" w:eastAsia="Times New Roman" w:hAnsi="Segoe UI" w:cs="Segoe UI"/>
+                <w:b/>
+                <w:bCs/>
+                <w:color w:val="000000"/>
+                <w:kern w:val="0"/>
+                <w:sz w:val="22"/>
+                <w:szCs w:val="22"/>
+                <w14:ligatures w14:val="none"/>
+              </w:rPr>
+            </w:pPr>
+            <w:proofErr w:type="spellStart"/>
+            <w:r>
+              <w:rPr>
+                <w:rFonts w:ascii="Segoe UI" w:eastAsia="Times New Roman" w:hAnsi="Segoe UI" w:cs="Segoe UI"/>
+                <w:b/>
+                <w:bCs/>
+                <w:color w:val="000000"/>
+                <w:kern w:val="0"/>
+                <w:sz w:val="22"/>
+                <w:szCs w:val="22"/>
+                <w14:ligatures w14:val="none"/>
+              </w:rPr>
+              <w:t>Scope</w:t>
+            </w:r>
+            <w:proofErr w:type="spellEnd"/>
+          </w:p>
+        </w:tc>
+        <w:tc>
+          <w:tcPr>
+            <w:tcW w:w="8920" w:type="dxa"/>
+            <w:tcBorders>
+              <w:top w:val="single" w:sz="4" w:space="0" w:color="auto"/>
+              <w:left w:val="nil"/>
+              <w:bottom w:val="single" w:sz="4" w:space="0" w:color="auto"/>
+              <w:right w:val="single" w:sz="4" w:space="0" w:color="auto"/>
+            </w:tcBorders>
+            <w:noWrap/>
+            <w:vAlign w:val="center"/>
+            <w:hideMark/>
+          </w:tcPr>
+          <w:p>
+            <w:pPr>
+              <w:spacing w:after="0" w:line="240" w:lineRule="auto"/>
+              <w:ind w:firstLineChars="100" w:firstLine="221"/>
+              <w:rPr>
+                <w:rFonts w:ascii="Segoe UI" w:eastAsia="Times New Roman" w:hAnsi="Segoe UI" w:cs="Segoe UI"/>
+                <w:b/>
+                <w:bCs/>
+                <w:color w:val="000000"/>
+                <w:kern w:val="0"/>
+                <w:sz w:val="22"/>
+                <w:szCs w:val="22"/>
+                <w14:ligatures w14:val="none"/>
+              </w:rPr>
+            </w:pPr>
+            <w:r>
+              <w:rPr>
+                <w:rFonts w:ascii="Segoe UI" w:eastAsia="Times New Roman" w:hAnsi="Segoe UI" w:cs="Segoe UI"/>
+                <w:b/>
+                <w:bCs/>
+                <w:color w:val="000000"/>
+                <w:kern w:val="0"/>
+                <w:sz w:val="22"/>
+                <w:szCs w:val="22"/>
+                <w14:ligatures w14:val="none"/>
+              </w:rPr>
+              <w:t>Notes</w:t>
+            </w:r>
+          </w:p>
+        </w:tc>
+      </w:tr>
+      <w:tr>
+        <w:trPr>
+          <w:trHeight w:val="330"/>
+        </w:trPr>
+        <w:tc>
+          <w:tcPr>
+            <w:tcW w:w="2740" w:type="dxa"/>
+            <w:tcBorders>
+              <w:top w:val="nil"/>
+              <w:left w:val="single" w:sz="4" w:space="0" w:color="auto"/>
+              <w:bottom w:val="single" w:sz="4" w:space="0" w:color="auto"/>
+              <w:right w:val="single" w:sz="4" w:space="0" w:color="auto"/>
+            </w:tcBorders>
+            <w:noWrap/>
+            <w:vAlign w:val="center"/>
+            <w:hideMark/>
+          </w:tcPr>
+          <w:p>
+            <w:pPr>
+              <w:spacing w:after="0" w:line="240" w:lineRule="auto"/>
+              <w:ind w:firstLineChars="100" w:firstLine="220"/>
+              <w:rPr>
+                <w:rFonts w:ascii="Consolas" w:eastAsia="Times New Roman" w:hAnsi="Consolas" w:cs="Calibri"/>
+                <w:color w:val="000000"/>
+                <w:kern w:val="0"/>
+                <w:sz w:val="22"/>
+                <w:szCs w:val="22"/>
+                <w14:ligatures w14:val="none"/>
+              </w:rPr>
+            </w:pPr>
+            <w:proofErr w:type="spellStart"/>
+            <w:r>
+              <w:rPr>
+                <w:rFonts w:ascii="Consolas" w:eastAsia="Times New Roman" w:hAnsi="Consolas" w:cs="Calibri"/>
+                <w:color w:val="000000"/>
+                <w:kern w:val="0"/>
+                <w:sz w:val="22"/>
+                <w:szCs w:val="22"/>
+                <w14:ligatures w14:val="none"/>
+              </w:rPr>
+              <w:t>t_intention</w:t>
+            </w:r>
+            <w:proofErr w:type="spellEnd"/>
+          </w:p>
+        </w:tc>
+        <w:tc>
+          <w:tcPr>
+            <w:tcW w:w="1200" w:type="dxa"/>
+            <w:tcBorders>
+              <w:top w:val="nil"/>
+              <w:left w:val="nil"/>
+              <w:bottom w:val="single" w:sz="4" w:space="0" w:color="auto"/>
+              <w:right w:val="single" w:sz="4" w:space="0" w:color="auto"/>
+            </w:tcBorders>
+            <w:noWrap/>
+            <w:vAlign w:val="center"/>
+            <w:hideMark/>
+          </w:tcPr>
+          <w:p>
+            <w:pPr>
+              <w:spacing w:after="0" w:line="240" w:lineRule="auto"/>
+              <w:ind w:firstLineChars="100" w:firstLine="220"/>
+              <w:rPr>
+                <w:rFonts w:ascii="Segoe UI" w:eastAsia="Times New Roman" w:hAnsi="Segoe UI" w:cs="Segoe UI"/>
+                <w:color w:val="000000"/>
+                <w:kern w:val="0"/>
+                <w:sz w:val="22"/>
+                <w:szCs w:val="22"/>
+                <w14:ligatures w14:val="none"/>
+              </w:rPr>
+            </w:pPr>
+            <w:r>
+              <w:rPr>
+                <w:rFonts w:ascii="Segoe UI" w:eastAsia="Times New Roman" w:hAnsi="Segoe UI" w:cs="Segoe UI"/>
+                <w:color w:val="000000"/>
+                <w:kern w:val="0"/>
+                <w:sz w:val="22"/>
+                <w:szCs w:val="22"/>
+                <w14:ligatures w14:val="none"/>
+              </w:rPr>
+              <w:t>Per-app</w:t>
+            </w:r>
+          </w:p>
+        </w:tc>
+        <w:tc>
+          <w:tcPr>
+            <w:tcW w:w="8920" w:type="dxa"/>
+            <w:tcBorders>
+              <w:top w:val="nil"/>
+              <w:left w:val="nil"/>
+              <w:bottom w:val="single" w:sz="4" w:space="0" w:color="auto"/>
+              <w:right w:val="single" w:sz="4" w:space="0" w:color="auto"/>
+            </w:tcBorders>
+            <w:noWrap/>
+            <w:vAlign w:val="center"/>
+            <w:hideMark/>
+          </w:tcPr>
+          <w:p>
+            <w:pPr>
+              <w:spacing w:after="0" w:line="240" w:lineRule="auto"/>
+              <w:ind w:firstLineChars="100" w:firstLine="220"/>
+              <w:rPr>
+                <w:rFonts w:ascii="Segoe UI" w:eastAsia="Times New Roman" w:hAnsi="Segoe UI" w:cs="Segoe UI"/>
+                <w:color w:val="000000"/>
+                <w:kern w:val="0"/>
+                <w:sz w:val="22"/>
+                <w:szCs w:val="22"/>
+                <w:lang w:val="en-US"/>
+                <w14:ligatures w14:val="none"/>
+              </w:rPr>
+            </w:pPr>
+            <w:r>
+              <w:rPr>
+                <w:rFonts w:ascii="Segoe UI" w:eastAsia="Times New Roman" w:hAnsi="Segoe UI" w:cs="Segoe UI"/>
+                <w:color w:val="000000"/>
+                <w:kern w:val="0"/>
+                <w:sz w:val="22"/>
+                <w:szCs w:val="22"/>
+                <w:lang w:val="en-US"/>
+                <w14:ligatures w14:val="none"/>
+              </w:rPr>
+              <w:t>Each monitored app has its own intention timer</w:t>
+            </w:r>
+          </w:p>
+        </w:tc>
+      </w:tr>
+      <w:tr>
+        <w:trPr>
+          <w:trHeight w:val="330"/>
+        </w:trPr>
+        <w:tc>
+          <w:tcPr>
+            <w:tcW w:w="2740" w:type="dxa"/>
+            <w:tcBorders>
+              <w:top w:val="nil"/>
+              <w:left w:val="single" w:sz="4" w:space="0" w:color="auto"/>
+              <w:bottom w:val="single" w:sz="4" w:space="0" w:color="auto"/>
+              <w:right w:val="single" w:sz="4" w:space="0" w:color="auto"/>
+            </w:tcBorders>
+            <w:noWrap/>
+            <w:vAlign w:val="center"/>
+            <w:hideMark/>
+          </w:tcPr>
+          <w:p>
+            <w:pPr>
+              <w:spacing w:after="0" w:line="240" w:lineRule="auto"/>
+              <w:ind w:firstLineChars="100" w:firstLine="220"/>
+              <w:rPr>
+                <w:rFonts w:ascii="Consolas" w:eastAsia="Times New Roman" w:hAnsi="Consolas" w:cs="Calibri"/>
+                <w:color w:val="000000"/>
+                <w:kern w:val="0"/>
+                <w:sz w:val="22"/>
+                <w:szCs w:val="22"/>
+                <w14:ligatures w14:val="none"/>
+              </w:rPr>
+            </w:pPr>
+            <w:proofErr w:type="spellStart"/>
+            <w:r>
+              <w:rPr>
+                <w:rFonts w:ascii="Consolas" w:eastAsia="Times New Roman" w:hAnsi="Consolas" w:cs="Calibri"/>
+                <w:color w:val="000000"/>
+                <w:kern w:val="0"/>
+                <w:sz w:val="22"/>
+                <w:szCs w:val="22"/>
+                <w14:ligatures w14:val="none"/>
+              </w:rPr>
+              <w:t>t_quickTask</w:t>
+            </w:r>
+            <w:proofErr w:type="spellEnd"/>
+          </w:p>
+        </w:tc>
+        <w:tc>
+          <w:tcPr>
+            <w:tcW w:w="1200" w:type="dxa"/>
+            <w:tcBorders>
+              <w:top w:val="nil"/>
+              <w:left w:val="nil"/>
+              <w:bottom w:val="single" w:sz="4" w:space="0" w:color="auto"/>
+              <w:right w:val="single" w:sz="4" w:space="0" w:color="auto"/>
+            </w:tcBorders>
+            <w:noWrap/>
+            <w:vAlign w:val="center"/>
+            <w:hideMark/>
+          </w:tcPr>
+          <w:p>
+            <w:pPr>
+              <w:spacing w:after="0" w:line="240" w:lineRule="auto"/>
+              <w:ind w:firstLineChars="100" w:firstLine="220"/>
+              <w:rPr>
+                <w:rFonts w:ascii="Segoe UI" w:eastAsia="Times New Roman" w:hAnsi="Segoe UI" w:cs="Segoe UI"/>
+                <w:color w:val="000000"/>
+                <w:kern w:val="0"/>
+                <w:sz w:val="22"/>
+                <w:szCs w:val="22"/>
+                <w14:ligatures w14:val="none"/>
+              </w:rPr>
+            </w:pPr>
+            <w:r>
+              <w:rPr>
+                <w:rFonts w:ascii="Segoe UI" w:eastAsia="Times New Roman" w:hAnsi="Segoe UI" w:cs="Segoe UI"/>
+                <w:color w:val="000000"/>
+                <w:kern w:val="0"/>
+                <w:sz w:val="22"/>
+                <w:szCs w:val="22"/>
+                <w14:ligatures w14:val="none"/>
+              </w:rPr>
+              <w:t>Per-app</w:t>
+            </w:r>
+          </w:p>
+        </w:tc>
+        <w:tc>
+          <w:tcPr>
+            <w:tcW w:w="8920" w:type="dxa"/>
+            <w:tcBorders>
+              <w:top w:val="nil"/>
+              <w:left w:val="nil"/>
+              <w:bottom w:val="single" w:sz="4" w:space="0" w:color="auto"/>
+              <w:right w:val="single" w:sz="4" w:space="0" w:color="auto"/>
+            </w:tcBorders>
+            <w:noWrap/>
+            <w:vAlign w:val="center"/>
+            <w:hideMark/>
+          </w:tcPr>
+          <w:p>
+            <w:pPr>
+              <w:spacing w:after="0" w:line="240" w:lineRule="auto"/>
+              <w:ind w:firstLineChars="100" w:firstLine="220"/>
+              <w:rPr>
+                <w:rFonts w:ascii="Segoe UI" w:eastAsia="Times New Roman" w:hAnsi="Segoe UI" w:cs="Segoe UI"/>
+                <w:color w:val="000000"/>
+                <w:kern w:val="0"/>
+                <w:sz w:val="22"/>
+                <w:szCs w:val="22"/>
+                <w:lang w:val="en-US"/>
+                <w14:ligatures w14:val="none"/>
+              </w:rPr>
+            </w:pPr>
+            <w:r>
+              <w:rPr>
+                <w:rFonts w:ascii="Segoe UI" w:eastAsia="Times New Roman" w:hAnsi="Segoe UI" w:cs="Segoe UI"/>
+                <w:color w:val="000000"/>
+                <w:kern w:val="0"/>
+                <w:sz w:val="22"/>
+                <w:szCs w:val="22"/>
+                <w:lang w:val="en-US"/>
+                <w14:ligatures w14:val="none"/>
+              </w:rPr>
+              <w:t>Each monitored app has its own Quick Task active timer</w:t>
+            </w:r>
+          </w:p>
+        </w:tc>
+      </w:tr>
+      <w:tr>
+        <w:trPr>
+          <w:trHeight w:val="330"/>
+        </w:trPr>
+        <w:tc>
+          <w:tcPr>
+            <w:tcW w:w="2740" w:type="dxa"/>
+            <w:tcBorders>
+              <w:top w:val="nil"/>
+              <w:left w:val="single" w:sz="4" w:space="0" w:color="auto"/>
+              <w:bottom w:val="single" w:sz="4" w:space="0" w:color="auto"/>
+              <w:right w:val="single" w:sz="4" w:space="0" w:color="auto"/>
+            </w:tcBorders>
+            <w:noWrap/>
+            <w:vAlign w:val="center"/>
+            <w:hideMark/>
+          </w:tcPr>
+          <w:p>
+            <w:pPr>
+              <w:spacing w:after="0" w:line="240" w:lineRule="auto"/>
+              <w:ind w:firstLineChars="100" w:firstLine="220"/>
+              <w:rPr>
+                <w:rFonts w:ascii="Consolas" w:eastAsia="Times New Roman" w:hAnsi="Consolas" w:cs="Calibri"/>
+                <w:color w:val="000000"/>
+                <w:kern w:val="0"/>
+                <w:sz w:val="22"/>
+                <w:szCs w:val="22"/>
+                <w14:ligatures w14:val="none"/>
+              </w:rPr>
+            </w:pPr>
+            <w:proofErr w:type="spellStart"/>
+            <w:r>
+              <w:rPr>
+                <w:rFonts w:ascii="Consolas" w:eastAsia="Times New Roman" w:hAnsi="Consolas" w:cs="Calibri"/>
+                <w:color w:val="000000"/>
+                <w:kern w:val="0"/>
+                <w:sz w:val="22"/>
+                <w:szCs w:val="22"/>
+                <w14:ligatures w14:val="none"/>
+              </w:rPr>
+              <w:t>t_appSwitchInterval</w:t>
+            </w:r>
+            <w:proofErr w:type="spellEnd"/>
+          </w:p>
+        </w:tc>
+        <w:tc>
+          <w:tcPr>
+            <w:tcW w:w="1200" w:type="dxa"/>
+            <w:tcBorders>
+              <w:top w:val="nil"/>
+              <w:left w:val="nil"/>
+              <w:bottom w:val="single" w:sz="4" w:space="0" w:color="auto"/>
+              <w:right w:val="single" w:sz="4" w:space="0" w:color="auto"/>
+            </w:tcBorders>
+            <w:noWrap/>
+            <w:vAlign w:val="center"/>
+            <w:hideMark/>
+          </w:tcPr>
+          <w:p>
+            <w:pPr>
+              <w:spacing w:after="0" w:line="240" w:lineRule="auto"/>
+              <w:ind w:firstLineChars="100" w:firstLine="220"/>
+              <w:rPr>
+                <w:rFonts w:ascii="Segoe UI" w:eastAsia="Times New Roman" w:hAnsi="Segoe UI" w:cs="Segoe UI"/>
+                <w:color w:val="000000"/>
+                <w:kern w:val="0"/>
+                <w:sz w:val="22"/>
+                <w:szCs w:val="22"/>
+                <w14:ligatures w14:val="none"/>
+              </w:rPr>
+            </w:pPr>
+            <w:r>
+              <w:rPr>
+                <w:rFonts w:ascii="Segoe UI" w:eastAsia="Times New Roman" w:hAnsi="Segoe UI" w:cs="Segoe UI"/>
+                <w:color w:val="000000"/>
+                <w:kern w:val="0"/>
+                <w:sz w:val="22"/>
+                <w:szCs w:val="22"/>
+                <w14:ligatures w14:val="none"/>
+              </w:rPr>
+              <w:t>Per-app</w:t>
+            </w:r>
+          </w:p>
+        </w:tc>
+        <w:tc>
+          <w:tcPr>
+            <w:tcW w:w="8920" w:type="dxa"/>
+            <w:tcBorders>
+              <w:top w:val="nil"/>
+              <w:left w:val="nil"/>
+              <w:bottom w:val="single" w:sz="4" w:space="0" w:color="auto"/>
+              <w:right w:val="single" w:sz="4" w:space="0" w:color="auto"/>
+            </w:tcBorders>
+            <w:noWrap/>
+            <w:vAlign w:val="center"/>
+            <w:hideMark/>
+          </w:tcPr>
+          <w:p>
+            <w:pPr>
+              <w:spacing w:after="0" w:line="240" w:lineRule="auto"/>
+              <w:ind w:firstLineChars="100" w:firstLine="220"/>
+              <w:rPr>
+                <w:rFonts w:ascii="Segoe UI" w:eastAsia="Times New Roman" w:hAnsi="Segoe UI" w:cs="Segoe UI"/>
+                <w:color w:val="000000"/>
+                <w:kern w:val="0"/>
+                <w:sz w:val="22"/>
+                <w:szCs w:val="22"/>
+                <w:lang w:val="en-US"/>
+                <w14:ligatures w14:val="none"/>
+              </w:rPr>
+            </w:pPr>
+            <w:r>
+              <w:rPr>
+                <w:rFonts w:ascii="Segoe UI" w:eastAsia="Times New Roman" w:hAnsi="Segoe UI" w:cs="Segoe UI"/>
+                <w:color w:val="000000"/>
+                <w:kern w:val="0"/>
+                <w:sz w:val="22"/>
+                <w:szCs w:val="22"/>
+                <w:lang w:val="en-US"/>
+                <w14:ligatures w14:val="none"/>
+              </w:rPr>
+              <w:t>Each app tracks when it was last exited independently</w:t>
+            </w:r>
+          </w:p>
+        </w:tc>
+      </w:tr>
+      <w:tr>
+        <w:trPr>
+          <w:trHeight w:val="330"/>
+        </w:trPr>
+        <w:tc>
+          <w:tcPr>
+            <w:tcW w:w="2740" w:type="dxa"/>
+            <w:tcBorders>
+              <w:top w:val="nil"/>
+              <w:left w:val="single" w:sz="4" w:space="0" w:color="auto"/>
+              <w:bottom w:val="single" w:sz="4" w:space="0" w:color="auto"/>
+              <w:right w:val="single" w:sz="4" w:space="0" w:color="auto"/>
+            </w:tcBorders>
+            <w:noWrap/>
+            <w:vAlign w:val="center"/>
+            <w:hideMark/>
+          </w:tcPr>
+          <w:p>
+            <w:pPr>
+              <w:spacing w:after="0" w:line="240" w:lineRule="auto"/>
+              <w:ind w:firstLineChars="100" w:firstLine="220"/>
+              <w:rPr>
+                <w:rFonts w:ascii="Consolas" w:eastAsia="Times New Roman" w:hAnsi="Consolas" w:cs="Calibri"/>
+                <w:color w:val="000000"/>
+                <w:kern w:val="0"/>
+                <w:sz w:val="22"/>
+                <w:szCs w:val="22"/>
+                <w14:ligatures w14:val="none"/>
+              </w:rPr>
+            </w:pPr>
+            <w:proofErr w:type="spellStart"/>
+            <w:r>
+              <w:rPr>
+                <w:rFonts w:ascii="Consolas" w:eastAsia="Times New Roman" w:hAnsi="Consolas" w:cs="Calibri"/>
+                <w:color w:val="000000"/>
+                <w:kern w:val="0"/>
+                <w:sz w:val="22"/>
+                <w:szCs w:val="22"/>
+                <w14:ligatures w14:val="none"/>
+              </w:rPr>
+              <w:t>n_quickTask</w:t>
+            </w:r>
+            <w:proofErr w:type="spellEnd"/>
+          </w:p>
+        </w:tc>
+        <w:tc>
+          <w:tcPr>
+            <w:tcW w:w="1200" w:type="dxa"/>
+            <w:tcBorders>
+              <w:top w:val="nil"/>
+              <w:left w:val="nil"/>
+              <w:bottom w:val="single" w:sz="4" w:space="0" w:color="auto"/>
+              <w:right w:val="single" w:sz="4" w:space="0" w:color="auto"/>
+            </w:tcBorders>
+            <w:noWrap/>
+            <w:vAlign w:val="center"/>
+            <w:hideMark/>
+          </w:tcPr>
+          <w:p>
+            <w:pPr>
+              <w:spacing w:after="0" w:line="240" w:lineRule="auto"/>
+              <w:ind w:firstLineChars="100" w:firstLine="220"/>
+              <w:rPr>
+                <w:rFonts w:ascii="Segoe UI" w:eastAsia="Times New Roman" w:hAnsi="Segoe UI" w:cs="Segoe UI"/>
+                <w:color w:val="000000"/>
+                <w:kern w:val="0"/>
+                <w:sz w:val="22"/>
+                <w:szCs w:val="22"/>
+                <w14:ligatures w14:val="none"/>
+              </w:rPr>
+            </w:pPr>
+            <w:r>
+              <w:rPr>
+                <w:rFonts w:ascii="Segoe UI" w:eastAsia="Times New Roman" w:hAnsi="Segoe UI" w:cs="Segoe UI"/>
+                <w:color w:val="000000"/>
+                <w:kern w:val="0"/>
+                <w:sz w:val="22"/>
+                <w:szCs w:val="22"/>
+                <w14:ligatures w14:val="none"/>
+              </w:rPr>
+              <w:t>GLOBAL</w:t>
+            </w:r>
+          </w:p>
+        </w:tc>
+        <w:tc>
+          <w:tcPr>
+            <w:tcW w:w="8920" w:type="dxa"/>
+            <w:tcBorders>
+              <w:top w:val="nil"/>
+              <w:left w:val="nil"/>
+              <w:bottom w:val="single" w:sz="4" w:space="0" w:color="auto"/>
+              <w:right w:val="single" w:sz="4" w:space="0" w:color="auto"/>
+            </w:tcBorders>
+            <w:noWrap/>
+            <w:vAlign w:val="center"/>
+            <w:hideMark/>
+          </w:tcPr>
+          <w:p>
+            <w:pPr>
+              <w:spacing w:after="0" w:line="240" w:lineRule="auto"/>
+              <w:ind w:firstLineChars="100" w:firstLine="220"/>
+              <w:rPr>
+                <w:rFonts w:ascii="Segoe UI" w:eastAsia="Times New Roman" w:hAnsi="Segoe UI" w:cs="Segoe UI"/>
+                <w:color w:val="000000"/>
+                <w:kern w:val="0"/>
+                <w:sz w:val="22"/>
+                <w:szCs w:val="22"/>
+                <w:lang w:val="en-US"/>
+                <w14:ligatures w14:val="none"/>
+              </w:rPr>
+            </w:pPr>
+            <w:r>
+              <w:rPr>
+                <w:rFonts w:ascii="Segoe UI" w:eastAsia="Times New Roman" w:hAnsi="Segoe UI" w:cs="Segoe UI"/>
+                <w:color w:val="000000"/>
+                <w:kern w:val="0"/>
+                <w:sz w:val="22"/>
+                <w:szCs w:val="22"/>
+                <w:lang w:val="en-US"/>
+                <w14:ligatures w14:val="none"/>
+              </w:rPr>
+              <w:t>Usage count is shared - using Quick Task on Instagram consumes quota for TikTok too</w:t>
+            </w:r>
+          </w:p>
+        </w:tc>
+      </w:tr>
+    </w:tbl>
+    <w:p>
+      <w:pPr>
+        <w:ind w:left="720"/>
+        <w:rPr>
+          <w:lang w:val="en-US"/>
+        </w:rPr>
+      </w:pPr>
+    </w:p>
+    <w:p>
+      <w:pPr>
+        <w:numPr>
+          <w:ilvl w:val="0"/>
+          <w:numId w:val="1"/>
+        </w:numPr>
+        <w:rPr>
+          <w:lang w:val="en-US"/>
+        </w:rPr>
+      </w:pPr>
+      <w:r>
+        <w:rPr>
+          <w:lang w:val="en-US"/>
+        </w:rPr>
         <w:t>When intervention should fire</w:t>
       </w:r>
       <w:r>
@@ -523,15 +1233,33 @@
           <w:bCs/>
           <w:lang w:val="en-US"/>
         </w:rPr>
-        <w:t xml:space="preserve"> is over, </w:t>
-      </w:r>
+        <w:t xml:space="preserve"> is </w:t>
+      </w:r>
+      <w:proofErr w:type="gramStart"/>
       <w:r>
         <w:rPr>
           <w:b/>
           <w:bCs/>
           <w:lang w:val="en-US"/>
         </w:rPr>
-        <w:t xml:space="preserve"> the intervention should start.</w:t>
+        <w:t xml:space="preserve">over, </w:t>
+      </w:r>
+      <w:r>
+        <w:rPr>
+          <w:b/>
+          <w:bCs/>
+          <w:lang w:val="en-US"/>
+        </w:rPr>
+        <w:t xml:space="preserve"> the</w:t>
+      </w:r>
+      <w:proofErr w:type="gramEnd"/>
+      <w:r>
+        <w:rPr>
+          <w:b/>
+          <w:bCs/>
+          <w:lang w:val="en-US"/>
+        </w:rPr>
+        <w:t xml:space="preserve"> intervention should start.</w:t>
       </w:r>
       <w:r>
         <w:rPr>
@@ -876,7 +1604,13 @@
         <w:rPr>
           <w:lang w:val="en-US"/>
         </w:rPr>
-        <w:t>t_monitored</w:t>
+        <w:t>t_</w:t>
+      </w:r>
+      <w:r>
+        <w:rPr>
+          <w:lang w:val="en-US"/>
+        </w:rPr>
+        <w:t>intention</w:t>
       </w:r>
       <w:proofErr w:type="spellEnd"/>
       <w:r>
@@ -958,14 +1692,26 @@
         <w:rPr>
           <w:lang w:val="en-US"/>
         </w:rPr>
-        <w:t>t_monitored</w:t>
+        <w:t>t_</w:t>
+      </w:r>
+      <w:r>
+        <w:rPr>
+          <w:lang w:val="en-US"/>
+        </w:rPr>
+        <w:t>intention</w:t>
       </w:r>
       <w:proofErr w:type="spellEnd"/>
       <w:r>
         <w:rPr>
           <w:lang w:val="en-US"/>
         </w:rPr>
-        <w:t xml:space="preserve"> is reset to 0</w:t>
+        <w:t xml:space="preserve"> </w:t>
+      </w:r>
+      <w:r>
+        <w:rPr>
+          <w:lang w:val="en-US"/>
+        </w:rPr>
+        <w:t>is reset to 0</w:t>
       </w:r>
     </w:p>
     <w:p>
@@ -982,7 +1728,39 @@
         <w:rPr>
           <w:lang w:val="en-US"/>
         </w:rPr>
-        <w:t>System exits to the Home screen</w:t>
+        <w:t xml:space="preserve">System </w:t>
+      </w:r>
+      <w:r>
+        <w:rPr>
+          <w:lang w:val="en-US"/>
+        </w:rPr>
+        <w:t>shows the screen “</w:t>
+      </w:r>
+      <w:proofErr w:type="spellStart"/>
+      <w:r>
+        <w:rPr>
+          <w:lang w:val="en-US"/>
+        </w:rPr>
+        <w:t>QuickTaskExpiredScreen</w:t>
+      </w:r>
+      <w:proofErr w:type="spellEnd"/>
+      <w:r>
+        <w:rPr>
+          <w:lang w:val="en-US"/>
+        </w:rPr>
+        <w:t>”, user will press the button and leave to the h</w:t>
+      </w:r>
+      <w:r>
+        <w:rPr>
+          <w:lang w:val="en-US"/>
+        </w:rPr>
+        <w:t>ome screen</w:t>
+      </w:r>
+      <w:r>
+        <w:rPr>
+          <w:lang w:val="en-US"/>
+        </w:rPr>
+        <w:t xml:space="preserve"> of the cellphone.</w:t>
       </w:r>
     </w:p>
     <w:p>
@@ -1018,7 +1796,21 @@
         <w:rPr>
           <w:lang w:val="en-US"/>
         </w:rPr>
-        <w:t>The next opening of a monitored app triggers:</w:t>
+        <w:t xml:space="preserve">The next opening of a monitored app </w:t>
+      </w:r>
+      <w:proofErr w:type="gramStart"/>
+      <w:r>
+        <w:rPr>
+          <w:lang w:val="en-US"/>
+        </w:rPr>
+        <w:t>triggers</w:t>
+      </w:r>
+      <w:proofErr w:type="gramEnd"/>
+      <w:r>
+        <w:rPr>
+          <w:lang w:val="en-US"/>
+        </w:rPr>
+        <w:t>:</w:t>
       </w:r>
     </w:p>
     <w:p>
@@ -1253,14 +2045,28 @@
         <w:rPr>
           <w:lang w:val="en-US"/>
         </w:rPr>
-        <w:t>t_intention</w:t>
+        <w:t>t_</w:t>
+      </w:r>
+      <w:proofErr w:type="gramStart"/>
+      <w:r>
+        <w:rPr>
+          <w:lang w:val="en-US"/>
+        </w:rPr>
+        <w:t>intention</w:t>
       </w:r>
       <w:proofErr w:type="spellEnd"/>
       <w:r>
         <w:rPr>
           <w:lang w:val="en-US"/>
         </w:rPr>
-        <w:t xml:space="preserve"> !=0: </w:t>
+        <w:t xml:space="preserve"> !</w:t>
+      </w:r>
+      <w:proofErr w:type="gramEnd"/>
+      <w:r>
+        <w:rPr>
+          <w:lang w:val="en-US"/>
+        </w:rPr>
+        <w:t xml:space="preserve">=0: </w:t>
       </w:r>
       <w:r>
         <w:rPr>
@@ -1291,7 +2097,14 @@
         <w:rPr>
           <w:lang w:val="en-US"/>
         </w:rPr>
-        <w:t>t_intention</w:t>
+        <w:t>t_</w:t>
+      </w:r>
+      <w:proofErr w:type="gramStart"/>
+      <w:r>
+        <w:rPr>
+          <w:lang w:val="en-US"/>
+        </w:rPr>
+        <w:t>intention</w:t>
       </w:r>
       <w:proofErr w:type="spellEnd"/>
       <w:r>
@@ -1310,7 +2123,14 @@
         <w:rPr>
           <w:lang w:val="en-US"/>
         </w:rPr>
-        <w:t>=0</w:t>
+        <w:t>=</w:t>
+      </w:r>
+      <w:proofErr w:type="gramEnd"/>
+      <w:r>
+        <w:rPr>
+          <w:lang w:val="en-US"/>
+        </w:rPr>
+        <w:t>0</w:t>
       </w:r>
       <w:r>
         <w:rPr>
@@ -1341,14 +2161,28 @@
         <w:rPr>
           <w:lang w:val="en-US"/>
         </w:rPr>
-        <w:t>n_quickTasks</w:t>
+        <w:t>n_</w:t>
+      </w:r>
+      <w:proofErr w:type="gramStart"/>
+      <w:r>
+        <w:rPr>
+          <w:lang w:val="en-US"/>
+        </w:rPr>
+        <w:t>quickTasks</w:t>
       </w:r>
       <w:proofErr w:type="spellEnd"/>
       <w:r>
         <w:rPr>
           <w:lang w:val="en-US"/>
         </w:rPr>
-        <w:t xml:space="preserve"> != 0</w:t>
+        <w:t xml:space="preserve"> !</w:t>
+      </w:r>
+      <w:proofErr w:type="gramEnd"/>
+      <w:r>
+        <w:rPr>
+          <w:lang w:val="en-US"/>
+        </w:rPr>
+        <w:t>= 0</w:t>
       </w:r>
     </w:p>
     <w:p>
@@ -1373,14 +2207,28 @@
         <w:rPr>
           <w:lang w:val="en-US"/>
         </w:rPr>
-        <w:t>t_quickTask</w:t>
+        <w:t>t_</w:t>
+      </w:r>
+      <w:proofErr w:type="gramStart"/>
+      <w:r>
+        <w:rPr>
+          <w:lang w:val="en-US"/>
+        </w:rPr>
+        <w:t>quickTask</w:t>
       </w:r>
       <w:proofErr w:type="spellEnd"/>
       <w:r>
         <w:rPr>
           <w:lang w:val="en-US"/>
         </w:rPr>
-        <w:t xml:space="preserve"> !=0</w:t>
+        <w:t xml:space="preserve"> !</w:t>
+      </w:r>
+      <w:proofErr w:type="gramEnd"/>
+      <w:r>
+        <w:rPr>
+          <w:lang w:val="en-US"/>
+        </w:rPr>
+        <w:t>=0</w:t>
       </w:r>
       <w:r>
         <w:rPr>
@@ -1424,7 +2272,19 @@
         <w:rPr>
           <w:lang w:val="en-US"/>
         </w:rPr>
-        <w:t xml:space="preserve"> = 0 or has no value, start the quick task dialog</w:t>
+        <w:t xml:space="preserve"> = 0 or has no value</w:t>
+      </w:r>
+      <w:r>
+        <w:rPr>
+          <w:lang w:val="en-US"/>
+        </w:rPr>
+        <w:t>:</w:t>
+      </w:r>
+      <w:r>
+        <w:rPr>
+          <w:lang w:val="en-US"/>
+        </w:rPr>
+        <w:t xml:space="preserve"> start the quick task dialog</w:t>
       </w:r>
     </w:p>
     <w:p>
@@ -1462,235 +2322,28 @@
         <w:rPr>
           <w:lang w:val="en-US"/>
         </w:rPr>
-        <w:t>; no quick task dialog</w:t>
-      </w:r>
-    </w:p>
-    <w:p>
-      <w:pPr>
-        <w:rPr>
-          <w:lang w:val="en-US"/>
-        </w:rPr>
-      </w:pPr>
-    </w:p>
-    <w:p>
-      <w:pPr>
-        <w:rPr>
-          <w:b/>
-          <w:bCs/>
-          <w:lang w:val="en-US"/>
-        </w:rPr>
-      </w:pPr>
-      <w:r>
-        <w:rPr>
-          <w:b/>
-          <w:bCs/>
-          <w:lang w:val="en-US"/>
-        </w:rPr>
-        <w:t>I</w:t>
-      </w:r>
-      <w:r>
-        <w:rPr>
-          <w:b/>
-          <w:bCs/>
-          <w:lang w:val="en-US"/>
-        </w:rPr>
-        <w:t>mplementation implication (important but reassuring)</w:t>
-      </w:r>
-    </w:p>
-    <w:p>
-      <w:pPr>
-        <w:rPr>
-          <w:lang w:val="en-US"/>
-        </w:rPr>
-      </w:pPr>
-      <w:r>
-        <w:rPr>
-          <w:lang w:val="en-US"/>
-        </w:rPr>
-        <w:t xml:space="preserve">This correction is </w:t>
-      </w:r>
-      <w:r>
-        <w:rPr>
-          <w:b/>
-          <w:bCs/>
-          <w:lang w:val="en-US"/>
-        </w:rPr>
-        <w:t>easy to implement</w:t>
-      </w:r>
-      <w:r>
-        <w:rPr>
-          <w:lang w:val="en-US"/>
-        </w:rPr>
-        <w:t xml:space="preserve"> and </w:t>
-      </w:r>
-      <w:r>
-        <w:rPr>
-          <w:b/>
-          <w:bCs/>
-          <w:lang w:val="en-US"/>
-        </w:rPr>
-        <w:t>low-risk</w:t>
-      </w:r>
-      <w:r>
-        <w:rPr>
-          <w:lang w:val="en-US"/>
-        </w:rPr>
         <w:t>:</w:t>
       </w:r>
-    </w:p>
-    <w:p>
-      <w:pPr>
-        <w:numPr>
-          <w:ilvl w:val="0"/>
-          <w:numId w:val="33"/>
-        </w:numPr>
-      </w:pPr>
-      <w:r>
-        <w:t xml:space="preserve">Quick Task </w:t>
-      </w:r>
-      <w:proofErr w:type="spellStart"/>
-      <w:r>
-        <w:t>already</w:t>
-      </w:r>
-      <w:proofErr w:type="spellEnd"/>
-      <w:r>
-        <w:t xml:space="preserve"> </w:t>
-      </w:r>
-      <w:proofErr w:type="spellStart"/>
-      <w:r>
-        <w:t>has</w:t>
-      </w:r>
-      <w:proofErr w:type="spellEnd"/>
-      <w:r>
-        <w:t>:</w:t>
-      </w:r>
-    </w:p>
-    <w:p>
-      <w:pPr>
-        <w:numPr>
-          <w:ilvl w:val="1"/>
-          <w:numId w:val="33"/>
-        </w:numPr>
-      </w:pPr>
-      <w:r>
-        <w:t xml:space="preserve">explicit </w:t>
-      </w:r>
-      <w:proofErr w:type="spellStart"/>
-      <w:r>
-        <w:t>start</w:t>
-      </w:r>
-      <w:proofErr w:type="spellEnd"/>
-    </w:p>
-    <w:p>
-      <w:pPr>
-        <w:numPr>
-          <w:ilvl w:val="1"/>
-          <w:numId w:val="33"/>
-        </w:numPr>
-      </w:pPr>
-      <w:r>
-        <w:t>explicit end</w:t>
-      </w:r>
-    </w:p>
-    <w:p>
-      <w:pPr>
-        <w:numPr>
-          <w:ilvl w:val="0"/>
-          <w:numId w:val="33"/>
-        </w:numPr>
-      </w:pPr>
-      <w:r>
-        <w:t>At end:</w:t>
-      </w:r>
-    </w:p>
-    <w:p>
-      <w:pPr>
-        <w:numPr>
-          <w:ilvl w:val="1"/>
-          <w:numId w:val="33"/>
-        </w:numPr>
-      </w:pPr>
-      <w:proofErr w:type="spellStart"/>
-      <w:r>
-        <w:t>clear</w:t>
-      </w:r>
-      <w:proofErr w:type="spellEnd"/>
-      <w:r>
-        <w:t xml:space="preserve"> OS Trigger Brain </w:t>
-      </w:r>
-      <w:proofErr w:type="spellStart"/>
-      <w:r>
-        <w:t>state</w:t>
-      </w:r>
-      <w:proofErr w:type="spellEnd"/>
-    </w:p>
-    <w:p>
-      <w:pPr>
-        <w:numPr>
-          <w:ilvl w:val="1"/>
-          <w:numId w:val="33"/>
-        </w:numPr>
-      </w:pPr>
-      <w:proofErr w:type="spellStart"/>
-      <w:r>
-        <w:t>navigate</w:t>
-      </w:r>
-      <w:proofErr w:type="spellEnd"/>
-      <w:r>
-        <w:t xml:space="preserve"> </w:t>
-      </w:r>
-      <w:proofErr w:type="spellStart"/>
-      <w:r>
-        <w:t>to</w:t>
-      </w:r>
-      <w:proofErr w:type="spellEnd"/>
-      <w:r>
-        <w:t xml:space="preserve"> Home</w:t>
-      </w:r>
-    </w:p>
-    <w:p>
-      <w:pPr>
-        <w:numPr>
-          <w:ilvl w:val="0"/>
-          <w:numId w:val="33"/>
-        </w:numPr>
-        <w:rPr>
-          <w:lang w:val="en-US"/>
-        </w:rPr>
-      </w:pPr>
-      <w:r>
-        <w:rPr>
-          <w:lang w:val="en-US"/>
-        </w:rPr>
-        <w:t>No need to track partial timers</w:t>
-      </w:r>
-    </w:p>
-    <w:p>
-      <w:pPr>
-        <w:rPr>
-          <w:lang w:val="en-US"/>
-        </w:rPr>
-      </w:pPr>
-      <w:r>
-        <w:rPr>
-          <w:lang w:val="en-US"/>
-        </w:rPr>
-        <w:t xml:space="preserve">This actually </w:t>
-      </w:r>
-      <w:r>
-        <w:rPr>
-          <w:b/>
-          <w:bCs/>
-          <w:lang w:val="en-US"/>
-        </w:rPr>
-        <w:t>simplifies</w:t>
-      </w:r>
-      <w:r>
-        <w:rPr>
-          <w:lang w:val="en-US"/>
-        </w:rPr>
-        <w:t xml:space="preserve"> your system.</w:t>
-      </w:r>
+      <w:r>
+        <w:rPr>
+          <w:lang w:val="en-US"/>
+        </w:rPr>
+        <w:t xml:space="preserve"> no quick task dialog</w:t>
+      </w:r>
+    </w:p>
+    <w:p>
+      <w:pPr>
+        <w:rPr>
+          <w:lang w:val="en-US"/>
+        </w:rPr>
+      </w:pPr>
+    </w:p>
+    <w:p>
+      <w:pPr>
+        <w:rPr>
+          <w:lang w:val="en-US"/>
+        </w:rPr>
+      </w:pPr>
     </w:p>
     <w:p>
       <w:pPr>
@@ -9154,7 +9807,7 @@
   <w:abstractNum w:abstractNumId="30" w15:restartNumberingAfterBreak="0">
     <w:nsid w:val="725F7348"/>
     <w:multiLevelType w:val="multilevel"/>
-    <w:tmpl w:val="E8909126"/>
+    <w:tmpl w:val="75C0C5C0"/>
     <w:lvl w:ilvl="0">
       <w:start w:val="1"/>
       <w:numFmt w:val="decimal"/>
@@ -9166,6 +9819,9 @@
         </w:tabs>
         <w:ind w:left="720" w:hanging="360"/>
       </w:pPr>
+      <w:rPr>
+        <w:lang w:val="en-US"/>
+      </w:rPr>
     </w:lvl>
     <w:lvl w:ilvl="1">
       <w:start w:val="1"/>
@@ -10426,7 +11082,6 @@
   <w:style w:type="character" w:default="1" w:styleId="Absatz-Standardschriftart">
     <w:name w:val="Default Paragraph Font"/>
     <w:uiPriority w:val="1"/>
-    <w:semiHidden/>
     <w:unhideWhenUsed/>
   </w:style>
   <w:style w:type="table" w:default="1" w:styleId="NormaleTabelle">

</xml_diff>